<commit_message>
modify owners fill report
</commit_message>
<xml_diff>
--- a/nazwiska i adresy.docx
+++ b/nazwiska i adresy.docx
@@ -1,11 +1,11 @@
 
 <file path=word/document.xml><?xml version="1.0" encoding="utf-8"?>
-<w:document xmlns:ve="http://schemas.openxmlformats.org/markup-compatibility/2006" xmlns:o="urn:schemas-microsoft-com:office:office" xmlns:r="http://schemas.openxmlformats.org/officeDocument/2006/relationships" xmlns:m="http://schemas.openxmlformats.org/officeDocument/2006/math" xmlns:v="urn:schemas-microsoft-com:vml" xmlns:wp="http://schemas.openxmlformats.org/drawingml/2006/wordprocessingDrawing" xmlns:w10="urn:schemas-microsoft-com:office:word" xmlns:w="http://schemas.openxmlformats.org/wordprocessingml/2006/main" xmlns:wne="http://schemas.microsoft.com/office/word/2006/wordml">
+<w:document xmlns:wpc="http://schemas.microsoft.com/office/word/2010/wordprocessingCanvas" xmlns:mo="http://schemas.microsoft.com/office/mac/office/2008/main" xmlns:mc="http://schemas.openxmlformats.org/markup-compatibility/2006" xmlns:mv="urn:schemas-microsoft-com:mac:vml" xmlns:o="urn:schemas-microsoft-com:office:office" xmlns:r="http://schemas.openxmlformats.org/officeDocument/2006/relationships" xmlns:m="http://schemas.openxmlformats.org/officeDocument/2006/math" xmlns:v="urn:schemas-microsoft-com:vml" xmlns:wp14="http://schemas.microsoft.com/office/word/2010/wordprocessingDrawing" xmlns:wp="http://schemas.openxmlformats.org/drawingml/2006/wordprocessingDrawing" xmlns:w10="urn:schemas-microsoft-com:office:word" xmlns:w="http://schemas.openxmlformats.org/wordprocessingml/2006/main" xmlns:w14="http://schemas.microsoft.com/office/word/2010/wordml" xmlns:wpg="http://schemas.microsoft.com/office/word/2010/wordprocessingGroup" xmlns:wpi="http://schemas.microsoft.com/office/word/2010/wordprocessingInk" xmlns:wne="http://schemas.microsoft.com/office/word/2006/wordml" xmlns:wps="http://schemas.microsoft.com/office/word/2010/wordprocessingShape" mc:Ignorable="w14 wp14">
   <w:body>
     <w:tbl>
       <w:tblPr>
-        <w:tblW w:w="0" w:type="auto"/>
-        <w:tblLook w:val="04A0"/>
+        <w:tblW w:type="auto" w:w="0"/>
+        <w:tblLook w:firstColumn="1" w:firstRow="1" w:lastColumn="0" w:lastRow="0" w:noHBand="0" w:noVBand="1" w:val="04A0"/>
       </w:tblPr>
       <w:tblGrid>
         <w:gridCol w:w="2160"/>
@@ -16,7 +16,7 @@
       <w:tr>
         <w:tc>
           <w:tcPr>
-            <w:tcW w:w="2160" w:type="dxa"/>
+            <w:tcW w:type="dxa" w:w="2160"/>
           </w:tcPr>
           <w:p>
             <w:r>
@@ -26,7 +26,7 @@
         </w:tc>
         <w:tc>
           <w:tcPr>
-            <w:tcW w:w="2160" w:type="dxa"/>
+            <w:tcW w:type="dxa" w:w="2160"/>
           </w:tcPr>
           <w:p>
             <w:r>
@@ -36,7 +36,7 @@
         </w:tc>
         <w:tc>
           <w:tcPr>
-            <w:tcW w:w="2160" w:type="dxa"/>
+            <w:tcW w:type="dxa" w:w="2160"/>
           </w:tcPr>
           <w:p>
             <w:r>
@@ -46,7 +46,7 @@
         </w:tc>
         <w:tc>
           <w:tcPr>
-            <w:tcW w:w="2160" w:type="dxa"/>
+            <w:tcW w:type="dxa" w:w="2160"/>
           </w:tcPr>
           <w:p>
             <w:r>
@@ -58,7 +58,47 @@
       <w:tr>
         <w:tc>
           <w:tcPr>
-            <w:tcW w:w="2160" w:type="dxa"/>
+            <w:tcW w:type="dxa" w:w="2160"/>
+          </w:tcPr>
+          <w:p>
+            <w:r>
+              <w:t>0</w:t>
+            </w:r>
+          </w:p>
+        </w:tc>
+        <w:tc>
+          <w:tcPr>
+            <w:tcW w:type="dxa" w:w="2160"/>
+          </w:tcPr>
+          <w:p>
+            <w:r>
+              <w:t>SKARB PAŃSTWA</w:t>
+            </w:r>
+          </w:p>
+        </w:tc>
+        <w:tc>
+          <w:tcPr>
+            <w:tcW w:type="dxa" w:w="2160"/>
+          </w:tcPr>
+          <w:p>
+            <w:r>
+              <w:t>al. Aleja Juliusza Słowackiego 20</w:t>
+              <w:br/>
+              <w:t>30-037 Kraków Polska</w:t>
+            </w:r>
+          </w:p>
+        </w:tc>
+        <w:tc>
+          <w:tcPr>
+            <w:tcW w:type="dxa" w:w="2160"/>
+          </w:tcPr>
+          <w:p/>
+        </w:tc>
+      </w:tr>
+      <w:tr>
+        <w:tc>
+          <w:tcPr>
+            <w:tcW w:type="dxa" w:w="2160"/>
           </w:tcPr>
           <w:p>
             <w:r>
@@ -68,23 +108,29 @@
         </w:tc>
         <w:tc>
           <w:tcPr>
-            <w:tcW w:w="2160" w:type="dxa"/>
+            <w:tcW w:type="dxa" w:w="2160"/>
           </w:tcPr>
           <w:p>
             <w:r>
-              <w:t>SKARB PAŃSTWA</w:t>
+              <w:t>GMINA ZIELONKI - DROGI</w:t>
             </w:r>
           </w:p>
         </w:tc>
         <w:tc>
           <w:tcPr>
-            <w:tcW w:w="2160" w:type="dxa"/>
+            <w:tcW w:type="dxa" w:w="2160"/>
           </w:tcPr>
-          <w:p/>
+          <w:p>
+            <w:r>
+              <w:t>Krakowskie Przedmieście 116</w:t>
+              <w:br/>
+              <w:t>32-087 Zielonki Polska</w:t>
+            </w:r>
+          </w:p>
         </w:tc>
         <w:tc>
           <w:tcPr>
-            <w:tcW w:w="2160" w:type="dxa"/>
+            <w:tcW w:type="dxa" w:w="2160"/>
           </w:tcPr>
           <w:p/>
         </w:tc>
@@ -92,7 +138,7 @@
       <w:tr>
         <w:tc>
           <w:tcPr>
-            <w:tcW w:w="2160" w:type="dxa"/>
+            <w:tcW w:type="dxa" w:w="2160"/>
           </w:tcPr>
           <w:p>
             <w:r>
@@ -102,31 +148,29 @@
         </w:tc>
         <w:tc>
           <w:tcPr>
-            <w:tcW w:w="2160" w:type="dxa"/>
+            <w:tcW w:type="dxa" w:w="2160"/>
           </w:tcPr>
           <w:p>
             <w:r>
-              <w:t>INSTYTUT CERAMIKI I MATERIAŁÓW BUDOWLANYCH W WARSZAWIE ODDZIAŁ SZKŁA I MATERIAŁÓW BUDOWLANYCH W KRAKOWIE</w:t>
+              <w:t>Elżbieta Małek</w:t>
             </w:r>
           </w:p>
         </w:tc>
         <w:tc>
           <w:tcPr>
-            <w:tcW w:w="2160" w:type="dxa"/>
+            <w:tcW w:type="dxa" w:w="2160"/>
           </w:tcPr>
           <w:p>
             <w:r>
-              <w:t>CEMENTOWA 8</w:t>
-            </w:r>
-            <w:r>
+              <w:t>Radosna 45</w:t>
               <w:br/>
-              <w:t>31-983 KRAKÓW POLSKA</w:t>
+              <w:t>32-088 Garliczka Polska</w:t>
             </w:r>
           </w:p>
         </w:tc>
         <w:tc>
           <w:tcPr>
-            <w:tcW w:w="2160" w:type="dxa"/>
+            <w:tcW w:type="dxa" w:w="2160"/>
           </w:tcPr>
           <w:p/>
         </w:tc>
@@ -134,7 +178,7 @@
       <w:tr>
         <w:tc>
           <w:tcPr>
-            <w:tcW w:w="2160" w:type="dxa"/>
+            <w:tcW w:type="dxa" w:w="2160"/>
           </w:tcPr>
           <w:p>
             <w:r>
@@ -144,40 +188,154 @@
         </w:tc>
         <w:tc>
           <w:tcPr>
-            <w:tcW w:w="2160" w:type="dxa"/>
+            <w:tcW w:type="dxa" w:w="2160"/>
           </w:tcPr>
           <w:p>
             <w:r>
-              <w:t>CEMENTOWNIA KRAKÓW - NOWA HUTA</w:t>
-            </w:r>
-            <w:r>
-              <w:t xml:space="preserve"> SPÓŁKA Z O.O.</w:t>
+              <w:t>Marta Gołda</w:t>
             </w:r>
           </w:p>
         </w:tc>
         <w:tc>
           <w:tcPr>
-            <w:tcW w:w="2160" w:type="dxa"/>
+            <w:tcW w:type="dxa" w:w="2160"/>
           </w:tcPr>
           <w:p>
             <w:r>
-              <w:t>CEMENTOWA 2</w:t>
-            </w:r>
-            <w:r>
+              <w:t>Doktora Feliksa Grochowalskiego 33</w:t>
               <w:br/>
-              <w:t>31-991 KRAKÓW POLSKA</w:t>
+              <w:t>brak Zielonki Polska</w:t>
             </w:r>
           </w:p>
         </w:tc>
         <w:tc>
           <w:tcPr>
-            <w:tcW w:w="2160" w:type="dxa"/>
+            <w:tcW w:type="dxa" w:w="2160"/>
+          </w:tcPr>
+          <w:p/>
+        </w:tc>
+      </w:tr>
+      <w:tr>
+        <w:tc>
+          <w:tcPr>
+            <w:tcW w:type="dxa" w:w="2160"/>
+          </w:tcPr>
+          <w:p>
+            <w:r>
+              <w:t>4</w:t>
+            </w:r>
+          </w:p>
+        </w:tc>
+        <w:tc>
+          <w:tcPr>
+            <w:tcW w:type="dxa" w:w="2160"/>
+          </w:tcPr>
+          <w:p>
+            <w:r>
+              <w:t>Robert Gołda</w:t>
+            </w:r>
+          </w:p>
+        </w:tc>
+        <w:tc>
+          <w:tcPr>
+            <w:tcW w:type="dxa" w:w="2160"/>
+          </w:tcPr>
+          <w:p>
+            <w:r>
+              <w:t>Doktora Feliksa Grochowalskiego 33</w:t>
+              <w:br/>
+              <w:t>brak Zielonki Polska</w:t>
+            </w:r>
+          </w:p>
+        </w:tc>
+        <w:tc>
+          <w:tcPr>
+            <w:tcW w:type="dxa" w:w="2160"/>
+          </w:tcPr>
+          <w:p/>
+        </w:tc>
+      </w:tr>
+      <w:tr>
+        <w:tc>
+          <w:tcPr>
+            <w:tcW w:type="dxa" w:w="2160"/>
+          </w:tcPr>
+          <w:p>
+            <w:r>
+              <w:t>5</w:t>
+            </w:r>
+          </w:p>
+        </w:tc>
+        <w:tc>
+          <w:tcPr>
+            <w:tcW w:type="dxa" w:w="2160"/>
+          </w:tcPr>
+          <w:p>
+            <w:r>
+              <w:t>Agata Dudek</w:t>
+            </w:r>
+          </w:p>
+        </w:tc>
+        <w:tc>
+          <w:tcPr>
+            <w:tcW w:type="dxa" w:w="2160"/>
+          </w:tcPr>
+          <w:p>
+            <w:r>
+              <w:t>Radosna 43</w:t>
+              <w:br/>
+              <w:t>32-088 Garliczka Polska</w:t>
+            </w:r>
+          </w:p>
+        </w:tc>
+        <w:tc>
+          <w:tcPr>
+            <w:tcW w:type="dxa" w:w="2160"/>
+          </w:tcPr>
+          <w:p/>
+        </w:tc>
+      </w:tr>
+      <w:tr>
+        <w:tc>
+          <w:tcPr>
+            <w:tcW w:type="dxa" w:w="2160"/>
+          </w:tcPr>
+          <w:p>
+            <w:r>
+              <w:t>6</w:t>
+            </w:r>
+          </w:p>
+        </w:tc>
+        <w:tc>
+          <w:tcPr>
+            <w:tcW w:type="dxa" w:w="2160"/>
+          </w:tcPr>
+          <w:p>
+            <w:r>
+              <w:t>Andrzej Dudek</w:t>
+            </w:r>
+          </w:p>
+        </w:tc>
+        <w:tc>
+          <w:tcPr>
+            <w:tcW w:type="dxa" w:w="2160"/>
+          </w:tcPr>
+          <w:p>
+            <w:r>
+              <w:t>Radosna 43</w:t>
+              <w:br/>
+              <w:t>32-088 Garliczka Polska</w:t>
+            </w:r>
+          </w:p>
+        </w:tc>
+        <w:tc>
+          <w:tcPr>
+            <w:tcW w:type="dxa" w:w="2160"/>
           </w:tcPr>
           <w:p/>
         </w:tc>
       </w:tr>
     </w:tbl>
-    <w:p/>
     <w:sectPr>
       <w:pgSz w:w="12240" w:h="15840"/>
       <w:pgMar w:top="1440" w:right="1800" w:bottom="1440" w:left="1800" w:header="720" w:footer="720" w:gutter="0"/>
@@ -189,7 +347,7 @@
 </file>
 
 <file path=word/numbering.xml><?xml version="1.0" encoding="utf-8"?>
-<w:numbering xmlns:ve="http://schemas.openxmlformats.org/markup-compatibility/2006" xmlns:o="urn:schemas-microsoft-com:office:office" xmlns:r="http://schemas.openxmlformats.org/officeDocument/2006/relationships" xmlns:m="http://schemas.openxmlformats.org/officeDocument/2006/math" xmlns:v="urn:schemas-microsoft-com:vml" xmlns:wp="http://schemas.openxmlformats.org/drawingml/2006/wordprocessingDrawing" xmlns:w10="urn:schemas-microsoft-com:office:word" xmlns:w="http://schemas.openxmlformats.org/wordprocessingml/2006/main" xmlns:wne="http://schemas.microsoft.com/office/word/2006/wordml">
+<w:numbering xmlns:wpc="http://schemas.microsoft.com/office/word/2010/wordprocessingCanvas" xmlns:mo="http://schemas.microsoft.com/office/mac/office/2008/main" xmlns:mc="http://schemas.openxmlformats.org/markup-compatibility/2006" xmlns:mv="urn:schemas-microsoft-com:mac:vml" xmlns:o="urn:schemas-microsoft-com:office:office" xmlns:r="http://schemas.openxmlformats.org/officeDocument/2006/relationships" xmlns:m="http://schemas.openxmlformats.org/officeDocument/2006/math" xmlns:v="urn:schemas-microsoft-com:vml" xmlns:wp14="http://schemas.microsoft.com/office/word/2010/wordprocessingDrawing" xmlns:wp="http://schemas.openxmlformats.org/drawingml/2006/wordprocessingDrawing" xmlns:w10="urn:schemas-microsoft-com:office:word" xmlns:w="http://schemas.openxmlformats.org/wordprocessingml/2006/main" xmlns:w14="http://schemas.microsoft.com/office/word/2010/wordml" xmlns:wpg="http://schemas.microsoft.com/office/word/2010/wordprocessingGroup" xmlns:wpi="http://schemas.microsoft.com/office/word/2010/wordprocessingInk" xmlns:wne="http://schemas.microsoft.com/office/word/2006/wordml" xmlns:wps="http://schemas.microsoft.com/office/word/2010/wordprocessingShape" mc:Ignorable="w14 wp14">
   <w:abstractNum w:abstractNumId="0">
     <w:nsid w:val="FFFFFF7C"/>
     <w:multiLevelType w:val="singleLevel"/>
@@ -231,7 +389,7 @@
     <w:lvl w:ilvl="0">
       <w:start w:val="1"/>
       <w:numFmt w:val="decimal"/>
-      <w:pStyle w:val="Listanumerowana3"/>
+      <w:pStyle w:val="ListNumber3"/>
       <w:lvlText w:val="%1."/>
       <w:lvlJc w:val="left"/>
       <w:pPr>
@@ -249,7 +407,7 @@
     <w:lvl w:ilvl="0">
       <w:start w:val="1"/>
       <w:numFmt w:val="decimal"/>
-      <w:pStyle w:val="Listanumerowana2"/>
+      <w:pStyle w:val="ListNumber2"/>
       <w:lvlText w:val="%1."/>
       <w:lvlJc w:val="left"/>
       <w:pPr>
@@ -287,7 +445,7 @@
     <w:lvl w:ilvl="0">
       <w:start w:val="1"/>
       <w:numFmt w:val="bullet"/>
-      <w:pStyle w:val="Listapunktowana3"/>
+      <w:pStyle w:val="ListBullet3"/>
       <w:lvlText w:val=""/>
       <w:lvlJc w:val="left"/>
       <w:pPr>
@@ -308,7 +466,7 @@
     <w:lvl w:ilvl="0">
       <w:start w:val="1"/>
       <w:numFmt w:val="bullet"/>
-      <w:pStyle w:val="Listapunktowana2"/>
+      <w:pStyle w:val="ListBullet2"/>
       <w:lvlText w:val=""/>
       <w:lvlJc w:val="left"/>
       <w:pPr>
@@ -329,7 +487,7 @@
     <w:lvl w:ilvl="0">
       <w:start w:val="1"/>
       <w:numFmt w:val="decimal"/>
-      <w:pStyle w:val="Listanumerowana"/>
+      <w:pStyle w:val="ListNumber"/>
       <w:lvlText w:val="%1."/>
       <w:lvlJc w:val="left"/>
       <w:pPr>
@@ -347,7 +505,7 @@
     <w:lvl w:ilvl="0">
       <w:start w:val="1"/>
       <w:numFmt w:val="bullet"/>
-      <w:pStyle w:val="Listapunktowana"/>
+      <w:pStyle w:val="ListBullet"/>
       <w:lvlText w:val=""/>
       <w:lvlJc w:val="left"/>
       <w:pPr>
@@ -392,7 +550,7 @@
 </file>
 
 <file path=word/styles.xml><?xml version="1.0" encoding="utf-8"?>
-<w:styles xmlns:r="http://schemas.openxmlformats.org/officeDocument/2006/relationships" xmlns:w="http://schemas.openxmlformats.org/wordprocessingml/2006/main">
+<w:styles xmlns:mc="http://schemas.openxmlformats.org/markup-compatibility/2006" xmlns:r="http://schemas.openxmlformats.org/officeDocument/2006/relationships" xmlns:w="http://schemas.openxmlformats.org/wordprocessingml/2006/main" xmlns:w14="http://schemas.microsoft.com/office/word/2010/wordml" mc:Ignorable="w14">
   <w:docDefaults>
     <w:rPrDefault>
       <w:rPr>
@@ -408,7 +566,7 @@
       </w:pPr>
     </w:pPrDefault>
   </w:docDefaults>
-  <w:latentStyles w:defLockedState="0" w:defUIPriority="99" w:defSemiHidden="1" w:defUnhideWhenUsed="1" w:defQFormat="0" w:count="267">
+  <w:latentStyles w:defLockedState="0" w:defUIPriority="99" w:defSemiHidden="1" w:defUnhideWhenUsed="1" w:defQFormat="0" w:count="276">
     <w:lsdException w:name="Normal" w:semiHidden="0" w:uiPriority="0" w:unhideWhenUsed="0" w:qFormat="1"/>
     <w:lsdException w:name="heading 1" w:semiHidden="0" w:uiPriority="9" w:unhideWhenUsed="0" w:qFormat="1"/>
     <w:lsdException w:name="heading 2" w:uiPriority="9" w:qFormat="1"/>
@@ -547,16 +705,60 @@
     <w:lsdException w:name="Bibliography" w:uiPriority="37"/>
     <w:lsdException w:name="TOC Heading" w:uiPriority="39" w:qFormat="1"/>
   </w:latentStyles>
-  <w:style w:type="paragraph" w:default="1" w:styleId="Normalny">
+  <w:style w:type="paragraph" w:default="1" w:styleId="Normal">
     <w:name w:val="Normal"/>
     <w:qFormat/>
     <w:rsid w:val="00FC693F"/>
   </w:style>
-  <w:style w:type="paragraph" w:styleId="Nagwek1">
+  <w:style w:type="paragraph" w:styleId="Header">
+    <w:name w:val="header"/>
+    <w:basedOn w:val="Normal"/>
+    <w:link w:val="HeaderChar"/>
+    <w:uiPriority w:val="99"/>
+    <w:unhideWhenUsed/>
+    <w:rsid w:val="00E618BF"/>
+    <w:pPr>
+      <w:tabs>
+        <w:tab w:val="center" w:pos="4680"/>
+        <w:tab w:val="right" w:pos="9360"/>
+      </w:tabs>
+      <w:spacing w:after="0" w:line="240" w:lineRule="auto"/>
+    </w:pPr>
+  </w:style>
+  <w:style w:type="character" w:customStyle="1" w:styleId="HeaderChar">
+    <w:name w:val="Header Char"/>
+    <w:basedOn w:val="DefaultParagraphFont"/>
+    <w:link w:val="Header"/>
+    <w:uiPriority w:val="99"/>
+    <w:rsid w:val="00E618BF"/>
+  </w:style>
+  <w:style w:type="paragraph" w:styleId="Footer">
+    <w:name w:val="footer"/>
+    <w:basedOn w:val="Normal"/>
+    <w:link w:val="FooterChar"/>
+    <w:uiPriority w:val="99"/>
+    <w:unhideWhenUsed/>
+    <w:rsid w:val="00E618BF"/>
+    <w:pPr>
+      <w:tabs>
+        <w:tab w:val="center" w:pos="4680"/>
+        <w:tab w:val="right" w:pos="9360"/>
+      </w:tabs>
+      <w:spacing w:after="0" w:line="240" w:lineRule="auto"/>
+    </w:pPr>
+  </w:style>
+  <w:style w:type="character" w:customStyle="1" w:styleId="FooterChar">
+    <w:name w:val="Footer Char"/>
+    <w:basedOn w:val="DefaultParagraphFont"/>
+    <w:link w:val="Footer"/>
+    <w:uiPriority w:val="99"/>
+    <w:rsid w:val="00E618BF"/>
+  </w:style>
+  <w:style w:type="paragraph" w:styleId="Heading1">
     <w:name w:val="heading 1"/>
-    <w:basedOn w:val="Normalny"/>
-    <w:next w:val="Normalny"/>
-    <w:link w:val="Nagwek1Znak"/>
+    <w:basedOn w:val="Normal"/>
+    <w:next w:val="Normal"/>
+    <w:link w:val="Heading1Char"/>
     <w:uiPriority w:val="9"/>
     <w:qFormat/>
     <w:rsid w:val="00FC693F"/>
@@ -575,11 +777,11 @@
       <w:szCs w:val="28"/>
     </w:rPr>
   </w:style>
-  <w:style w:type="paragraph" w:styleId="Nagwek2">
+  <w:style w:type="paragraph" w:styleId="Heading2">
     <w:name w:val="heading 2"/>
-    <w:basedOn w:val="Normalny"/>
-    <w:next w:val="Normalny"/>
-    <w:link w:val="Nagwek2Znak"/>
+    <w:basedOn w:val="Normal"/>
+    <w:next w:val="Normal"/>
+    <w:link w:val="Heading2Char"/>
     <w:uiPriority w:val="9"/>
     <w:unhideWhenUsed/>
     <w:qFormat/>
@@ -599,11 +801,11 @@
       <w:szCs w:val="26"/>
     </w:rPr>
   </w:style>
-  <w:style w:type="paragraph" w:styleId="Nagwek3">
+  <w:style w:type="paragraph" w:styleId="Heading3">
     <w:name w:val="heading 3"/>
-    <w:basedOn w:val="Normalny"/>
-    <w:next w:val="Normalny"/>
-    <w:link w:val="Nagwek3Znak"/>
+    <w:basedOn w:val="Normal"/>
+    <w:next w:val="Normal"/>
+    <w:link w:val="Heading3Char"/>
     <w:uiPriority w:val="9"/>
     <w:unhideWhenUsed/>
     <w:qFormat/>
@@ -621,11 +823,11 @@
       <w:color w:val="4F81BD" w:themeColor="accent1"/>
     </w:rPr>
   </w:style>
-  <w:style w:type="paragraph" w:styleId="Nagwek4">
+  <w:style w:type="paragraph" w:styleId="Heading4">
     <w:name w:val="heading 4"/>
-    <w:basedOn w:val="Normalny"/>
-    <w:next w:val="Normalny"/>
-    <w:link w:val="Nagwek4Znak"/>
+    <w:basedOn w:val="Normal"/>
+    <w:next w:val="Normal"/>
+    <w:link w:val="Heading4Char"/>
     <w:uiPriority w:val="9"/>
     <w:semiHidden/>
     <w:unhideWhenUsed/>
@@ -646,11 +848,11 @@
       <w:color w:val="4F81BD" w:themeColor="accent1"/>
     </w:rPr>
   </w:style>
-  <w:style w:type="paragraph" w:styleId="Nagwek5">
+  <w:style w:type="paragraph" w:styleId="Heading5">
     <w:name w:val="heading 5"/>
-    <w:basedOn w:val="Normalny"/>
-    <w:next w:val="Normalny"/>
-    <w:link w:val="Nagwek5Znak"/>
+    <w:basedOn w:val="Normal"/>
+    <w:next w:val="Normal"/>
+    <w:link w:val="Heading5Char"/>
     <w:uiPriority w:val="9"/>
     <w:semiHidden/>
     <w:unhideWhenUsed/>
@@ -667,11 +869,11 @@
       <w:color w:val="243F60" w:themeColor="accent1" w:themeShade="7F"/>
     </w:rPr>
   </w:style>
-  <w:style w:type="paragraph" w:styleId="Nagwek6">
+  <w:style w:type="paragraph" w:styleId="Heading6">
     <w:name w:val="heading 6"/>
-    <w:basedOn w:val="Normalny"/>
-    <w:next w:val="Normalny"/>
-    <w:link w:val="Nagwek6Znak"/>
+    <w:basedOn w:val="Normal"/>
+    <w:next w:val="Normal"/>
+    <w:link w:val="Heading6Char"/>
     <w:uiPriority w:val="9"/>
     <w:semiHidden/>
     <w:unhideWhenUsed/>
@@ -690,11 +892,11 @@
       <w:color w:val="243F60" w:themeColor="accent1" w:themeShade="7F"/>
     </w:rPr>
   </w:style>
-  <w:style w:type="paragraph" w:styleId="Nagwek7">
+  <w:style w:type="paragraph" w:styleId="Heading7">
     <w:name w:val="heading 7"/>
-    <w:basedOn w:val="Normalny"/>
-    <w:next w:val="Normalny"/>
-    <w:link w:val="Nagwek7Znak"/>
+    <w:basedOn w:val="Normal"/>
+    <w:next w:val="Normal"/>
+    <w:link w:val="Heading7Char"/>
     <w:uiPriority w:val="9"/>
     <w:semiHidden/>
     <w:unhideWhenUsed/>
@@ -713,11 +915,11 @@
       <w:color w:val="404040" w:themeColor="text1" w:themeTint="BF"/>
     </w:rPr>
   </w:style>
-  <w:style w:type="paragraph" w:styleId="Nagwek8">
+  <w:style w:type="paragraph" w:styleId="Heading8">
     <w:name w:val="heading 8"/>
-    <w:basedOn w:val="Normalny"/>
-    <w:next w:val="Normalny"/>
-    <w:link w:val="Nagwek8Znak"/>
+    <w:basedOn w:val="Normal"/>
+    <w:next w:val="Normal"/>
+    <w:link w:val="Heading8Char"/>
     <w:uiPriority w:val="9"/>
     <w:semiHidden/>
     <w:unhideWhenUsed/>
@@ -736,11 +938,11 @@
       <w:szCs w:val="20"/>
     </w:rPr>
   </w:style>
-  <w:style w:type="paragraph" w:styleId="Nagwek9">
+  <w:style w:type="paragraph" w:styleId="Heading9">
     <w:name w:val="heading 9"/>
-    <w:basedOn w:val="Normalny"/>
-    <w:next w:val="Normalny"/>
-    <w:link w:val="Nagwek9Znak"/>
+    <w:basedOn w:val="Normal"/>
+    <w:next w:val="Normal"/>
+    <w:link w:val="Heading9Char"/>
     <w:uiPriority w:val="9"/>
     <w:semiHidden/>
     <w:unhideWhenUsed/>
@@ -761,18 +963,17 @@
       <w:szCs w:val="20"/>
     </w:rPr>
   </w:style>
-  <w:style w:type="character" w:default="1" w:styleId="Domylnaczcionkaakapitu">
+  <w:style w:type="character" w:default="1" w:styleId="DefaultParagraphFont">
     <w:name w:val="Default Paragraph Font"/>
     <w:uiPriority w:val="1"/>
     <w:semiHidden/>
     <w:unhideWhenUsed/>
   </w:style>
-  <w:style w:type="table" w:default="1" w:styleId="Standardowy">
+  <w:style w:type="table" w:default="1" w:styleId="TableNormal">
     <w:name w:val="Normal Table"/>
     <w:uiPriority w:val="99"/>
     <w:semiHidden/>
     <w:unhideWhenUsed/>
-    <w:qFormat/>
     <w:tblPr>
       <w:tblInd w:w="0" w:type="dxa"/>
       <w:tblCellMar>
@@ -783,57 +984,13 @@
       </w:tblCellMar>
     </w:tblPr>
   </w:style>
-  <w:style w:type="numbering" w:default="1" w:styleId="Bezlisty">
+  <w:style w:type="numbering" w:default="1" w:styleId="NoList">
     <w:name w:val="No List"/>
     <w:uiPriority w:val="99"/>
     <w:semiHidden/>
     <w:unhideWhenUsed/>
   </w:style>
-  <w:style w:type="paragraph" w:styleId="Nagwek">
-    <w:name w:val="header"/>
-    <w:basedOn w:val="Normalny"/>
-    <w:link w:val="NagwekZnak"/>
-    <w:uiPriority w:val="99"/>
-    <w:unhideWhenUsed/>
-    <w:rsid w:val="00E618BF"/>
-    <w:pPr>
-      <w:tabs>
-        <w:tab w:val="center" w:pos="4680"/>
-        <w:tab w:val="right" w:pos="9360"/>
-      </w:tabs>
-      <w:spacing w:after="0" w:line="240" w:lineRule="auto"/>
-    </w:pPr>
-  </w:style>
-  <w:style w:type="character" w:customStyle="1" w:styleId="NagwekZnak">
-    <w:name w:val="Nagłówek Znak"/>
-    <w:basedOn w:val="Domylnaczcionkaakapitu"/>
-    <w:link w:val="Nagwek"/>
-    <w:uiPriority w:val="99"/>
-    <w:rsid w:val="00E618BF"/>
-  </w:style>
-  <w:style w:type="paragraph" w:styleId="Stopka">
-    <w:name w:val="footer"/>
-    <w:basedOn w:val="Normalny"/>
-    <w:link w:val="StopkaZnak"/>
-    <w:uiPriority w:val="99"/>
-    <w:unhideWhenUsed/>
-    <w:rsid w:val="00E618BF"/>
-    <w:pPr>
-      <w:tabs>
-        <w:tab w:val="center" w:pos="4680"/>
-        <w:tab w:val="right" w:pos="9360"/>
-      </w:tabs>
-      <w:spacing w:after="0" w:line="240" w:lineRule="auto"/>
-    </w:pPr>
-  </w:style>
-  <w:style w:type="character" w:customStyle="1" w:styleId="StopkaZnak">
-    <w:name w:val="Stopka Znak"/>
-    <w:basedOn w:val="Domylnaczcionkaakapitu"/>
-    <w:link w:val="Stopka"/>
-    <w:uiPriority w:val="99"/>
-    <w:rsid w:val="00E618BF"/>
-  </w:style>
-  <w:style w:type="paragraph" w:styleId="Bezodstpw">
+  <w:style w:type="paragraph" w:styleId="NoSpacing">
     <w:name w:val="No Spacing"/>
     <w:uiPriority w:val="1"/>
     <w:qFormat/>
@@ -842,10 +999,10 @@
       <w:spacing w:after="0" w:line="240" w:lineRule="auto"/>
     </w:pPr>
   </w:style>
-  <w:style w:type="character" w:customStyle="1" w:styleId="Nagwek1Znak">
-    <w:name w:val="Nagłówek 1 Znak"/>
-    <w:basedOn w:val="Domylnaczcionkaakapitu"/>
-    <w:link w:val="Nagwek1"/>
+  <w:style w:type="character" w:customStyle="1" w:styleId="Heading1Char">
+    <w:name w:val="Heading 1 Char"/>
+    <w:basedOn w:val="DefaultParagraphFont"/>
+    <w:link w:val="Heading1"/>
     <w:uiPriority w:val="9"/>
     <w:rsid w:val="00FC693F"/>
     <w:rPr>
@@ -857,10 +1014,10 @@
       <w:szCs w:val="28"/>
     </w:rPr>
   </w:style>
-  <w:style w:type="character" w:customStyle="1" w:styleId="Nagwek2Znak">
-    <w:name w:val="Nagłówek 2 Znak"/>
-    <w:basedOn w:val="Domylnaczcionkaakapitu"/>
-    <w:link w:val="Nagwek2"/>
+  <w:style w:type="character" w:customStyle="1" w:styleId="Heading2Char">
+    <w:name w:val="Heading 2 Char"/>
+    <w:basedOn w:val="DefaultParagraphFont"/>
+    <w:link w:val="Heading2"/>
     <w:uiPriority w:val="9"/>
     <w:rsid w:val="00FC693F"/>
     <w:rPr>
@@ -872,10 +1029,10 @@
       <w:szCs w:val="26"/>
     </w:rPr>
   </w:style>
-  <w:style w:type="character" w:customStyle="1" w:styleId="Nagwek3Znak">
-    <w:name w:val="Nagłówek 3 Znak"/>
-    <w:basedOn w:val="Domylnaczcionkaakapitu"/>
-    <w:link w:val="Nagwek3"/>
+  <w:style w:type="character" w:customStyle="1" w:styleId="Heading3Char">
+    <w:name w:val="Heading 3 Char"/>
+    <w:basedOn w:val="DefaultParagraphFont"/>
+    <w:link w:val="Heading3"/>
     <w:uiPriority w:val="9"/>
     <w:rsid w:val="00FC693F"/>
     <w:rPr>
@@ -885,11 +1042,11 @@
       <w:color w:val="4F81BD" w:themeColor="accent1"/>
     </w:rPr>
   </w:style>
-  <w:style w:type="paragraph" w:styleId="Tytu">
+  <w:style w:type="paragraph" w:styleId="Title">
     <w:name w:val="Title"/>
-    <w:basedOn w:val="Normalny"/>
-    <w:next w:val="Normalny"/>
-    <w:link w:val="TytuZnak"/>
+    <w:basedOn w:val="Normal"/>
+    <w:next w:val="Normal"/>
+    <w:link w:val="TitleChar"/>
     <w:uiPriority w:val="10"/>
     <w:qFormat/>
     <w:rsid w:val="00FC693F"/>
@@ -909,10 +1066,10 @@
       <w:szCs w:val="52"/>
     </w:rPr>
   </w:style>
-  <w:style w:type="character" w:customStyle="1" w:styleId="TytuZnak">
-    <w:name w:val="Tytuł Znak"/>
-    <w:basedOn w:val="Domylnaczcionkaakapitu"/>
-    <w:link w:val="Tytu"/>
+  <w:style w:type="character" w:customStyle="1" w:styleId="TitleChar">
+    <w:name w:val="Title Char"/>
+    <w:basedOn w:val="DefaultParagraphFont"/>
+    <w:link w:val="Title"/>
     <w:uiPriority w:val="10"/>
     <w:rsid w:val="00FC693F"/>
     <w:rPr>
@@ -924,11 +1081,11 @@
       <w:szCs w:val="52"/>
     </w:rPr>
   </w:style>
-  <w:style w:type="paragraph" w:styleId="Podtytu">
+  <w:style w:type="paragraph" w:styleId="Subtitle">
     <w:name w:val="Subtitle"/>
-    <w:basedOn w:val="Normalny"/>
-    <w:next w:val="Normalny"/>
-    <w:link w:val="PodtytuZnak"/>
+    <w:basedOn w:val="Normal"/>
+    <w:next w:val="Normal"/>
+    <w:link w:val="SubtitleChar"/>
     <w:uiPriority w:val="11"/>
     <w:qFormat/>
     <w:rsid w:val="00FC693F"/>
@@ -947,10 +1104,10 @@
       <w:szCs w:val="24"/>
     </w:rPr>
   </w:style>
-  <w:style w:type="character" w:customStyle="1" w:styleId="PodtytuZnak">
-    <w:name w:val="Podtytuł Znak"/>
-    <w:basedOn w:val="Domylnaczcionkaakapitu"/>
-    <w:link w:val="Podtytu"/>
+  <w:style w:type="character" w:customStyle="1" w:styleId="SubtitleChar">
+    <w:name w:val="Subtitle Char"/>
+    <w:basedOn w:val="DefaultParagraphFont"/>
+    <w:link w:val="Subtitle"/>
     <w:uiPriority w:val="11"/>
     <w:rsid w:val="00FC693F"/>
     <w:rPr>
@@ -963,9 +1120,9 @@
       <w:szCs w:val="24"/>
     </w:rPr>
   </w:style>
-  <w:style w:type="paragraph" w:styleId="Akapitzlist">
+  <w:style w:type="paragraph" w:styleId="ListParagraph">
     <w:name w:val="List Paragraph"/>
-    <w:basedOn w:val="Normalny"/>
+    <w:basedOn w:val="Normal"/>
     <w:uiPriority w:val="34"/>
     <w:qFormat/>
     <w:rsid w:val="00FC693F"/>
@@ -974,10 +1131,10 @@
       <w:contextualSpacing/>
     </w:pPr>
   </w:style>
-  <w:style w:type="paragraph" w:styleId="Tekstpodstawowy">
+  <w:style w:type="paragraph" w:styleId="BodyText">
     <w:name w:val="Body Text"/>
-    <w:basedOn w:val="Normalny"/>
-    <w:link w:val="TekstpodstawowyZnak"/>
+    <w:basedOn w:val="Normal"/>
+    <w:link w:val="BodyTextChar"/>
     <w:uiPriority w:val="99"/>
     <w:unhideWhenUsed/>
     <w:rsid w:val="00AA1D8D"/>
@@ -985,17 +1142,17 @@
       <w:spacing w:after="120"/>
     </w:pPr>
   </w:style>
-  <w:style w:type="character" w:customStyle="1" w:styleId="TekstpodstawowyZnak">
-    <w:name w:val="Tekst podstawowy Znak"/>
-    <w:basedOn w:val="Domylnaczcionkaakapitu"/>
-    <w:link w:val="Tekstpodstawowy"/>
+  <w:style w:type="character" w:customStyle="1" w:styleId="BodyTextChar">
+    <w:name w:val="Body Text Char"/>
+    <w:basedOn w:val="DefaultParagraphFont"/>
+    <w:link w:val="BodyText"/>
     <w:uiPriority w:val="99"/>
     <w:rsid w:val="00AA1D8D"/>
   </w:style>
-  <w:style w:type="paragraph" w:styleId="Tekstpodstawowy2">
+  <w:style w:type="paragraph" w:styleId="BodyText2">
     <w:name w:val="Body Text 2"/>
-    <w:basedOn w:val="Normalny"/>
-    <w:link w:val="Tekstpodstawowy2Znak"/>
+    <w:basedOn w:val="Normal"/>
+    <w:link w:val="BodyText2Char"/>
     <w:uiPriority w:val="99"/>
     <w:unhideWhenUsed/>
     <w:rsid w:val="00AA1D8D"/>
@@ -1003,17 +1160,17 @@
       <w:spacing w:after="120" w:line="480" w:lineRule="auto"/>
     </w:pPr>
   </w:style>
-  <w:style w:type="character" w:customStyle="1" w:styleId="Tekstpodstawowy2Znak">
-    <w:name w:val="Tekst podstawowy 2 Znak"/>
-    <w:basedOn w:val="Domylnaczcionkaakapitu"/>
-    <w:link w:val="Tekstpodstawowy2"/>
+  <w:style w:type="character" w:customStyle="1" w:styleId="BodyText2Char">
+    <w:name w:val="Body Text 2 Char"/>
+    <w:basedOn w:val="DefaultParagraphFont"/>
+    <w:link w:val="BodyText2"/>
     <w:uiPriority w:val="99"/>
     <w:rsid w:val="00AA1D8D"/>
   </w:style>
-  <w:style w:type="paragraph" w:styleId="Tekstpodstawowy3">
+  <w:style w:type="paragraph" w:styleId="BodyText3">
     <w:name w:val="Body Text 3"/>
-    <w:basedOn w:val="Normalny"/>
-    <w:link w:val="Tekstpodstawowy3Znak"/>
+    <w:basedOn w:val="Normal"/>
+    <w:link w:val="BodyText3Char"/>
     <w:uiPriority w:val="99"/>
     <w:unhideWhenUsed/>
     <w:rsid w:val="00AA1D8D"/>
@@ -1025,10 +1182,10 @@
       <w:szCs w:val="16"/>
     </w:rPr>
   </w:style>
-  <w:style w:type="character" w:customStyle="1" w:styleId="Tekstpodstawowy3Znak">
-    <w:name w:val="Tekst podstawowy 3 Znak"/>
-    <w:basedOn w:val="Domylnaczcionkaakapitu"/>
-    <w:link w:val="Tekstpodstawowy3"/>
+  <w:style w:type="character" w:customStyle="1" w:styleId="BodyText3Char">
+    <w:name w:val="Body Text 3 Char"/>
+    <w:basedOn w:val="DefaultParagraphFont"/>
+    <w:link w:val="BodyText3"/>
     <w:uiPriority w:val="99"/>
     <w:rsid w:val="00AA1D8D"/>
     <w:rPr>
@@ -1036,9 +1193,9 @@
       <w:szCs w:val="16"/>
     </w:rPr>
   </w:style>
-  <w:style w:type="paragraph" w:styleId="Lista">
+  <w:style w:type="paragraph" w:styleId="List">
     <w:name w:val="List"/>
-    <w:basedOn w:val="Normalny"/>
+    <w:basedOn w:val="Normal"/>
     <w:uiPriority w:val="99"/>
     <w:unhideWhenUsed/>
     <w:rsid w:val="00AA1D8D"/>
@@ -1047,9 +1204,9 @@
       <w:contextualSpacing/>
     </w:pPr>
   </w:style>
-  <w:style w:type="paragraph" w:styleId="Lista2">
+  <w:style w:type="paragraph" w:styleId="List2">
     <w:name w:val="List 2"/>
-    <w:basedOn w:val="Normalny"/>
+    <w:basedOn w:val="Normal"/>
     <w:uiPriority w:val="99"/>
     <w:unhideWhenUsed/>
     <w:rsid w:val="00326F90"/>
@@ -1058,9 +1215,9 @@
       <w:contextualSpacing/>
     </w:pPr>
   </w:style>
-  <w:style w:type="paragraph" w:styleId="Lista3">
+  <w:style w:type="paragraph" w:styleId="List3">
     <w:name w:val="List 3"/>
-    <w:basedOn w:val="Normalny"/>
+    <w:basedOn w:val="Normal"/>
     <w:uiPriority w:val="99"/>
     <w:unhideWhenUsed/>
     <w:rsid w:val="00326F90"/>
@@ -1069,9 +1226,9 @@
       <w:contextualSpacing/>
     </w:pPr>
   </w:style>
-  <w:style w:type="paragraph" w:styleId="Listapunktowana">
+  <w:style w:type="paragraph" w:styleId="ListBullet">
     <w:name w:val="List Bullet"/>
-    <w:basedOn w:val="Normalny"/>
+    <w:basedOn w:val="Normal"/>
     <w:uiPriority w:val="99"/>
     <w:unhideWhenUsed/>
     <w:rsid w:val="00326F90"/>
@@ -1082,9 +1239,9 @@
       <w:contextualSpacing/>
     </w:pPr>
   </w:style>
-  <w:style w:type="paragraph" w:styleId="Listapunktowana2">
+  <w:style w:type="paragraph" w:styleId="ListBullet2">
     <w:name w:val="List Bullet 2"/>
-    <w:basedOn w:val="Normalny"/>
+    <w:basedOn w:val="Normal"/>
     <w:uiPriority w:val="99"/>
     <w:unhideWhenUsed/>
     <w:rsid w:val="00326F90"/>
@@ -1095,9 +1252,9 @@
       <w:contextualSpacing/>
     </w:pPr>
   </w:style>
-  <w:style w:type="paragraph" w:styleId="Listapunktowana3">
+  <w:style w:type="paragraph" w:styleId="ListBullet3">
     <w:name w:val="List Bullet 3"/>
-    <w:basedOn w:val="Normalny"/>
+    <w:basedOn w:val="Normal"/>
     <w:uiPriority w:val="99"/>
     <w:unhideWhenUsed/>
     <w:rsid w:val="00326F90"/>
@@ -1108,9 +1265,9 @@
       <w:contextualSpacing/>
     </w:pPr>
   </w:style>
-  <w:style w:type="paragraph" w:styleId="Listanumerowana">
+  <w:style w:type="paragraph" w:styleId="ListNumber">
     <w:name w:val="List Number"/>
-    <w:basedOn w:val="Normalny"/>
+    <w:basedOn w:val="Normal"/>
     <w:uiPriority w:val="99"/>
     <w:unhideWhenUsed/>
     <w:rsid w:val="00326F90"/>
@@ -1121,9 +1278,9 @@
       <w:contextualSpacing/>
     </w:pPr>
   </w:style>
-  <w:style w:type="paragraph" w:styleId="Listanumerowana2">
+  <w:style w:type="paragraph" w:styleId="ListNumber2">
     <w:name w:val="List Number 2"/>
-    <w:basedOn w:val="Normalny"/>
+    <w:basedOn w:val="Normal"/>
     <w:uiPriority w:val="99"/>
     <w:unhideWhenUsed/>
     <w:rsid w:val="0029639D"/>
@@ -1134,9 +1291,9 @@
       <w:contextualSpacing/>
     </w:pPr>
   </w:style>
-  <w:style w:type="paragraph" w:styleId="Listanumerowana3">
+  <w:style w:type="paragraph" w:styleId="ListNumber3">
     <w:name w:val="List Number 3"/>
-    <w:basedOn w:val="Normalny"/>
+    <w:basedOn w:val="Normal"/>
     <w:uiPriority w:val="99"/>
     <w:unhideWhenUsed/>
     <w:rsid w:val="0029639D"/>
@@ -1147,9 +1304,9 @@
       <w:contextualSpacing/>
     </w:pPr>
   </w:style>
-  <w:style w:type="paragraph" w:styleId="Lista-kontynuacja">
+  <w:style w:type="paragraph" w:styleId="ListContinue">
     <w:name w:val="List Continue"/>
-    <w:basedOn w:val="Normalny"/>
+    <w:basedOn w:val="Normal"/>
     <w:uiPriority w:val="99"/>
     <w:unhideWhenUsed/>
     <w:rsid w:val="0029639D"/>
@@ -1159,9 +1316,9 @@
       <w:contextualSpacing/>
     </w:pPr>
   </w:style>
-  <w:style w:type="paragraph" w:styleId="Lista-kontynuacja2">
+  <w:style w:type="paragraph" w:styleId="ListContinue2">
     <w:name w:val="List Continue 2"/>
-    <w:basedOn w:val="Normalny"/>
+    <w:basedOn w:val="Normal"/>
     <w:uiPriority w:val="99"/>
     <w:unhideWhenUsed/>
     <w:rsid w:val="0029639D"/>
@@ -1171,9 +1328,9 @@
       <w:contextualSpacing/>
     </w:pPr>
   </w:style>
-  <w:style w:type="paragraph" w:styleId="Lista-kontynuacja3">
+  <w:style w:type="paragraph" w:styleId="ListContinue3">
     <w:name w:val="List Continue 3"/>
-    <w:basedOn w:val="Normalny"/>
+    <w:basedOn w:val="Normal"/>
     <w:uiPriority w:val="99"/>
     <w:unhideWhenUsed/>
     <w:rsid w:val="0029639D"/>
@@ -1183,9 +1340,9 @@
       <w:contextualSpacing/>
     </w:pPr>
   </w:style>
-  <w:style w:type="paragraph" w:styleId="Tekstmakra">
+  <w:style w:type="paragraph" w:styleId="MacroText">
     <w:name w:val="macro"/>
-    <w:link w:val="TekstmakraZnak"/>
+    <w:link w:val="MacroTextChar"/>
     <w:uiPriority w:val="99"/>
     <w:unhideWhenUsed/>
     <w:rsid w:val="0029639D"/>
@@ -1206,10 +1363,10 @@
       <w:szCs w:val="20"/>
     </w:rPr>
   </w:style>
-  <w:style w:type="character" w:customStyle="1" w:styleId="TekstmakraZnak">
-    <w:name w:val="Tekst makra Znak"/>
-    <w:basedOn w:val="Domylnaczcionkaakapitu"/>
-    <w:link w:val="Tekstmakra"/>
+  <w:style w:type="character" w:customStyle="1" w:styleId="MacroTextChar">
+    <w:name w:val="Macro Text Char"/>
+    <w:basedOn w:val="DefaultParagraphFont"/>
+    <w:link w:val="MacroText"/>
     <w:uiPriority w:val="99"/>
     <w:rsid w:val="0029639D"/>
     <w:rPr>
@@ -1218,11 +1375,11 @@
       <w:szCs w:val="20"/>
     </w:rPr>
   </w:style>
-  <w:style w:type="paragraph" w:styleId="Cytat">
+  <w:style w:type="paragraph" w:styleId="Quote">
     <w:name w:val="Quote"/>
-    <w:basedOn w:val="Normalny"/>
-    <w:next w:val="Normalny"/>
-    <w:link w:val="CytatZnak"/>
+    <w:basedOn w:val="Normal"/>
+    <w:next w:val="Normal"/>
+    <w:link w:val="QuoteChar"/>
     <w:uiPriority w:val="29"/>
     <w:qFormat/>
     <w:rsid w:val="00FC693F"/>
@@ -1232,10 +1389,10 @@
       <w:color w:val="000000" w:themeColor="text1"/>
     </w:rPr>
   </w:style>
-  <w:style w:type="character" w:customStyle="1" w:styleId="CytatZnak">
-    <w:name w:val="Cytat Znak"/>
-    <w:basedOn w:val="Domylnaczcionkaakapitu"/>
-    <w:link w:val="Cytat"/>
+  <w:style w:type="character" w:customStyle="1" w:styleId="QuoteChar">
+    <w:name w:val="Quote Char"/>
+    <w:basedOn w:val="DefaultParagraphFont"/>
+    <w:link w:val="Quote"/>
     <w:uiPriority w:val="29"/>
     <w:rsid w:val="00FC693F"/>
     <w:rPr>
@@ -1244,10 +1401,10 @@
       <w:color w:val="000000" w:themeColor="text1"/>
     </w:rPr>
   </w:style>
-  <w:style w:type="character" w:customStyle="1" w:styleId="Nagwek4Znak">
-    <w:name w:val="Nagłówek 4 Znak"/>
-    <w:basedOn w:val="Domylnaczcionkaakapitu"/>
-    <w:link w:val="Nagwek4"/>
+  <w:style w:type="character" w:customStyle="1" w:styleId="Heading4Char">
+    <w:name w:val="Heading 4 Char"/>
+    <w:basedOn w:val="DefaultParagraphFont"/>
+    <w:link w:val="Heading4"/>
     <w:uiPriority w:val="9"/>
     <w:semiHidden/>
     <w:rsid w:val="00FC693F"/>
@@ -1260,10 +1417,10 @@
       <w:color w:val="4F81BD" w:themeColor="accent1"/>
     </w:rPr>
   </w:style>
-  <w:style w:type="character" w:customStyle="1" w:styleId="Nagwek5Znak">
-    <w:name w:val="Nagłówek 5 Znak"/>
-    <w:basedOn w:val="Domylnaczcionkaakapitu"/>
-    <w:link w:val="Nagwek5"/>
+  <w:style w:type="character" w:customStyle="1" w:styleId="Heading5Char">
+    <w:name w:val="Heading 5 Char"/>
+    <w:basedOn w:val="DefaultParagraphFont"/>
+    <w:link w:val="Heading5"/>
     <w:uiPriority w:val="9"/>
     <w:semiHidden/>
     <w:rsid w:val="00FC693F"/>
@@ -1272,10 +1429,10 @@
       <w:color w:val="243F60" w:themeColor="accent1" w:themeShade="7F"/>
     </w:rPr>
   </w:style>
-  <w:style w:type="character" w:customStyle="1" w:styleId="Nagwek6Znak">
-    <w:name w:val="Nagłówek 6 Znak"/>
-    <w:basedOn w:val="Domylnaczcionkaakapitu"/>
-    <w:link w:val="Nagwek6"/>
+  <w:style w:type="character" w:customStyle="1" w:styleId="Heading6Char">
+    <w:name w:val="Heading 6 Char"/>
+    <w:basedOn w:val="DefaultParagraphFont"/>
+    <w:link w:val="Heading6"/>
     <w:uiPriority w:val="9"/>
     <w:semiHidden/>
     <w:rsid w:val="00FC693F"/>
@@ -1286,10 +1443,10 @@
       <w:color w:val="243F60" w:themeColor="accent1" w:themeShade="7F"/>
     </w:rPr>
   </w:style>
-  <w:style w:type="character" w:customStyle="1" w:styleId="Nagwek7Znak">
-    <w:name w:val="Nagłówek 7 Znak"/>
-    <w:basedOn w:val="Domylnaczcionkaakapitu"/>
-    <w:link w:val="Nagwek7"/>
+  <w:style w:type="character" w:customStyle="1" w:styleId="Heading7Char">
+    <w:name w:val="Heading 7 Char"/>
+    <w:basedOn w:val="DefaultParagraphFont"/>
+    <w:link w:val="Heading7"/>
     <w:uiPriority w:val="9"/>
     <w:semiHidden/>
     <w:rsid w:val="00FC693F"/>
@@ -1300,10 +1457,10 @@
       <w:color w:val="404040" w:themeColor="text1" w:themeTint="BF"/>
     </w:rPr>
   </w:style>
-  <w:style w:type="character" w:customStyle="1" w:styleId="Nagwek8Znak">
-    <w:name w:val="Nagłówek 8 Znak"/>
-    <w:basedOn w:val="Domylnaczcionkaakapitu"/>
-    <w:link w:val="Nagwek8"/>
+  <w:style w:type="character" w:customStyle="1" w:styleId="Heading8Char">
+    <w:name w:val="Heading 8 Char"/>
+    <w:basedOn w:val="DefaultParagraphFont"/>
+    <w:link w:val="Heading8"/>
     <w:uiPriority w:val="9"/>
     <w:semiHidden/>
     <w:rsid w:val="00FC693F"/>
@@ -1314,10 +1471,10 @@
       <w:szCs w:val="20"/>
     </w:rPr>
   </w:style>
-  <w:style w:type="character" w:customStyle="1" w:styleId="Nagwek9Znak">
-    <w:name w:val="Nagłówek 9 Znak"/>
-    <w:basedOn w:val="Domylnaczcionkaakapitu"/>
-    <w:link w:val="Nagwek9"/>
+  <w:style w:type="character" w:customStyle="1" w:styleId="Heading9Char">
+    <w:name w:val="Heading 9 Char"/>
+    <w:basedOn w:val="DefaultParagraphFont"/>
+    <w:link w:val="Heading9"/>
     <w:uiPriority w:val="9"/>
     <w:semiHidden/>
     <w:rsid w:val="00FC693F"/>
@@ -1330,10 +1487,10 @@
       <w:szCs w:val="20"/>
     </w:rPr>
   </w:style>
-  <w:style w:type="paragraph" w:styleId="Legenda">
+  <w:style w:type="paragraph" w:styleId="Caption">
     <w:name w:val="caption"/>
-    <w:basedOn w:val="Normalny"/>
-    <w:next w:val="Normalny"/>
+    <w:basedOn w:val="Normal"/>
+    <w:next w:val="Normal"/>
     <w:uiPriority w:val="35"/>
     <w:semiHidden/>
     <w:unhideWhenUsed/>
@@ -1350,9 +1507,9 @@
       <w:szCs w:val="18"/>
     </w:rPr>
   </w:style>
-  <w:style w:type="character" w:styleId="Pogrubienie">
+  <w:style w:type="character" w:styleId="Strong">
     <w:name w:val="Strong"/>
-    <w:basedOn w:val="Domylnaczcionkaakapitu"/>
+    <w:basedOn w:val="DefaultParagraphFont"/>
     <w:uiPriority w:val="22"/>
     <w:qFormat/>
     <w:rsid w:val="00FC693F"/>
@@ -1361,9 +1518,9 @@
       <w:bCs/>
     </w:rPr>
   </w:style>
-  <w:style w:type="character" w:styleId="Uwydatnienie">
+  <w:style w:type="character" w:styleId="Emphasis">
     <w:name w:val="Emphasis"/>
-    <w:basedOn w:val="Domylnaczcionkaakapitu"/>
+    <w:basedOn w:val="DefaultParagraphFont"/>
     <w:uiPriority w:val="20"/>
     <w:qFormat/>
     <w:rsid w:val="00FC693F"/>
@@ -1372,11 +1529,11 @@
       <w:iCs/>
     </w:rPr>
   </w:style>
-  <w:style w:type="paragraph" w:styleId="Cytatintensywny">
+  <w:style w:type="paragraph" w:styleId="IntenseQuote">
     <w:name w:val="Intense Quote"/>
-    <w:basedOn w:val="Normalny"/>
-    <w:next w:val="Normalny"/>
-    <w:link w:val="CytatintensywnyZnak"/>
+    <w:basedOn w:val="Normal"/>
+    <w:next w:val="Normal"/>
+    <w:link w:val="IntenseQuoteChar"/>
     <w:uiPriority w:val="30"/>
     <w:qFormat/>
     <w:rsid w:val="00FC693F"/>
@@ -1395,10 +1552,10 @@
       <w:color w:val="4F81BD" w:themeColor="accent1"/>
     </w:rPr>
   </w:style>
-  <w:style w:type="character" w:customStyle="1" w:styleId="CytatintensywnyZnak">
-    <w:name w:val="Cytat intensywny Znak"/>
-    <w:basedOn w:val="Domylnaczcionkaakapitu"/>
-    <w:link w:val="Cytatintensywny"/>
+  <w:style w:type="character" w:customStyle="1" w:styleId="IntenseQuoteChar">
+    <w:name w:val="Intense Quote Char"/>
+    <w:basedOn w:val="DefaultParagraphFont"/>
+    <w:link w:val="IntenseQuote"/>
     <w:uiPriority w:val="30"/>
     <w:rsid w:val="00FC693F"/>
     <w:rPr>
@@ -1409,9 +1566,9 @@
       <w:color w:val="4F81BD" w:themeColor="accent1"/>
     </w:rPr>
   </w:style>
-  <w:style w:type="character" w:styleId="Wyrnieniedelikatne">
+  <w:style w:type="character" w:styleId="SubtleEmphasis">
     <w:name w:val="Subtle Emphasis"/>
-    <w:basedOn w:val="Domylnaczcionkaakapitu"/>
+    <w:basedOn w:val="DefaultParagraphFont"/>
     <w:uiPriority w:val="19"/>
     <w:qFormat/>
     <w:rsid w:val="00FC693F"/>
@@ -1421,9 +1578,9 @@
       <w:color w:val="808080" w:themeColor="text1" w:themeTint="7F"/>
     </w:rPr>
   </w:style>
-  <w:style w:type="character" w:styleId="Wyrnienieintensywne">
+  <w:style w:type="character" w:styleId="IntenseEmphasis">
     <w:name w:val="Intense Emphasis"/>
-    <w:basedOn w:val="Domylnaczcionkaakapitu"/>
+    <w:basedOn w:val="DefaultParagraphFont"/>
     <w:uiPriority w:val="21"/>
     <w:qFormat/>
     <w:rsid w:val="00FC693F"/>
@@ -1435,9 +1592,9 @@
       <w:color w:val="4F81BD" w:themeColor="accent1"/>
     </w:rPr>
   </w:style>
-  <w:style w:type="character" w:styleId="Odwoaniedelikatne">
+  <w:style w:type="character" w:styleId="SubtleReference">
     <w:name w:val="Subtle Reference"/>
-    <w:basedOn w:val="Domylnaczcionkaakapitu"/>
+    <w:basedOn w:val="DefaultParagraphFont"/>
     <w:uiPriority w:val="31"/>
     <w:qFormat/>
     <w:rsid w:val="00FC693F"/>
@@ -1447,9 +1604,9 @@
       <w:u w:val="single"/>
     </w:rPr>
   </w:style>
-  <w:style w:type="character" w:styleId="Odwoanieintensywne">
+  <w:style w:type="character" w:styleId="IntenseReference">
     <w:name w:val="Intense Reference"/>
-    <w:basedOn w:val="Domylnaczcionkaakapitu"/>
+    <w:basedOn w:val="DefaultParagraphFont"/>
     <w:uiPriority w:val="32"/>
     <w:qFormat/>
     <w:rsid w:val="00FC693F"/>
@@ -1462,9 +1619,9 @@
       <w:u w:val="single"/>
     </w:rPr>
   </w:style>
-  <w:style w:type="character" w:styleId="Tytuksiki">
+  <w:style w:type="character" w:styleId="BookTitle">
     <w:name w:val="Book Title"/>
-    <w:basedOn w:val="Domylnaczcionkaakapitu"/>
+    <w:basedOn w:val="DefaultParagraphFont"/>
     <w:uiPriority w:val="33"/>
     <w:qFormat/>
     <w:rsid w:val="00FC693F"/>
@@ -1475,10 +1632,10 @@
       <w:spacing w:val="5"/>
     </w:rPr>
   </w:style>
-  <w:style w:type="paragraph" w:styleId="Nagwekspisutreci">
+  <w:style w:type="paragraph" w:styleId="TOCHeading">
     <w:name w:val="TOC Heading"/>
-    <w:basedOn w:val="Nagwek1"/>
-    <w:next w:val="Normalny"/>
+    <w:basedOn w:val="Heading1"/>
+    <w:next w:val="Normal"/>
     <w:uiPriority w:val="39"/>
     <w:semiHidden/>
     <w:unhideWhenUsed/>
@@ -1488,9 +1645,9 @@
       <w:outlineLvl w:val="9"/>
     </w:pPr>
   </w:style>
-  <w:style w:type="table" w:styleId="Tabela-Siatka">
+  <w:style w:type="table" w:styleId="TableGrid">
     <w:name w:val="Table Grid"/>
-    <w:basedOn w:val="Standardowy"/>
+    <w:basedOn w:val="TableNormal"/>
     <w:uiPriority w:val="59"/>
     <w:rsid w:val="00FC693F"/>
     <w:pPr>
@@ -1514,9 +1671,9 @@
       </w:tblCellMar>
     </w:tblPr>
   </w:style>
-  <w:style w:type="table" w:styleId="Jasnecieniowanie">
+  <w:style w:type="table" w:styleId="LightShading">
     <w:name w:val="Light Shading"/>
-    <w:basedOn w:val="Standardowy"/>
+    <w:basedOn w:val="TableNormal"/>
     <w:uiPriority w:val="60"/>
     <w:rsid w:val="00FC693F"/>
     <w:pPr>
@@ -1617,9 +1774,9 @@
       </w:tcPr>
     </w:tblStylePr>
   </w:style>
-  <w:style w:type="table" w:styleId="Jasnecieniowanieakcent1">
+  <w:style w:type="table" w:styleId="LightShading-Accent1">
     <w:name w:val="Light Shading Accent 1"/>
-    <w:basedOn w:val="Standardowy"/>
+    <w:basedOn w:val="TableNormal"/>
     <w:uiPriority w:val="60"/>
     <w:rsid w:val="00FC693F"/>
     <w:pPr>
@@ -1720,9 +1877,9 @@
       </w:tcPr>
     </w:tblStylePr>
   </w:style>
-  <w:style w:type="table" w:styleId="Jasnecieniowanieakcent2">
+  <w:style w:type="table" w:styleId="LightShading-Accent2">
     <w:name w:val="Light Shading Accent 2"/>
-    <w:basedOn w:val="Standardowy"/>
+    <w:basedOn w:val="TableNormal"/>
     <w:uiPriority w:val="60"/>
     <w:rsid w:val="00FC693F"/>
     <w:pPr>
@@ -1823,9 +1980,9 @@
       </w:tcPr>
     </w:tblStylePr>
   </w:style>
-  <w:style w:type="table" w:styleId="Jasnecieniowanieakcent3">
+  <w:style w:type="table" w:styleId="LightShading-Accent3">
     <w:name w:val="Light Shading Accent 3"/>
-    <w:basedOn w:val="Standardowy"/>
+    <w:basedOn w:val="TableNormal"/>
     <w:uiPriority w:val="60"/>
     <w:rsid w:val="00FC693F"/>
     <w:pPr>
@@ -1926,9 +2083,9 @@
       </w:tcPr>
     </w:tblStylePr>
   </w:style>
-  <w:style w:type="table" w:styleId="Jasnecieniowanieakcent4">
+  <w:style w:type="table" w:styleId="LightShading-Accent4">
     <w:name w:val="Light Shading Accent 4"/>
-    <w:basedOn w:val="Standardowy"/>
+    <w:basedOn w:val="TableNormal"/>
     <w:uiPriority w:val="60"/>
     <w:rsid w:val="00FC693F"/>
     <w:pPr>
@@ -2029,9 +2186,9 @@
       </w:tcPr>
     </w:tblStylePr>
   </w:style>
-  <w:style w:type="table" w:styleId="Jasnecieniowanieakcent5">
+  <w:style w:type="table" w:styleId="LightShading-Accent5">
     <w:name w:val="Light Shading Accent 5"/>
-    <w:basedOn w:val="Standardowy"/>
+    <w:basedOn w:val="TableNormal"/>
     <w:uiPriority w:val="60"/>
     <w:rsid w:val="00FC693F"/>
     <w:pPr>
@@ -2132,9 +2289,9 @@
       </w:tcPr>
     </w:tblStylePr>
   </w:style>
-  <w:style w:type="table" w:styleId="Jasnecieniowanieakcent6">
+  <w:style w:type="table" w:styleId="LightShading-Accent6">
     <w:name w:val="Light Shading Accent 6"/>
-    <w:basedOn w:val="Standardowy"/>
+    <w:basedOn w:val="TableNormal"/>
     <w:uiPriority w:val="60"/>
     <w:rsid w:val="00FC693F"/>
     <w:pPr>
@@ -2235,9 +2392,9 @@
       </w:tcPr>
     </w:tblStylePr>
   </w:style>
-  <w:style w:type="table" w:styleId="Jasnalista">
+  <w:style w:type="table" w:styleId="LightList">
     <w:name w:val="Light List"/>
-    <w:basedOn w:val="Standardowy"/>
+    <w:basedOn w:val="TableNormal"/>
     <w:uiPriority w:val="61"/>
     <w:rsid w:val="00FC693F"/>
     <w:pPr>
@@ -2327,9 +2484,9 @@
       </w:tcPr>
     </w:tblStylePr>
   </w:style>
-  <w:style w:type="table" w:styleId="Jasnalistaakcent1">
+  <w:style w:type="table" w:styleId="LightList-Accent1">
     <w:name w:val="Light List Accent 1"/>
-    <w:basedOn w:val="Standardowy"/>
+    <w:basedOn w:val="TableNormal"/>
     <w:uiPriority w:val="61"/>
     <w:rsid w:val="00FC693F"/>
     <w:pPr>
@@ -2419,9 +2576,9 @@
       </w:tcPr>
     </w:tblStylePr>
   </w:style>
-  <w:style w:type="table" w:styleId="Jasnalistaakcent2">
+  <w:style w:type="table" w:styleId="LightList-Accent2">
     <w:name w:val="Light List Accent 2"/>
-    <w:basedOn w:val="Standardowy"/>
+    <w:basedOn w:val="TableNormal"/>
     <w:uiPriority w:val="61"/>
     <w:rsid w:val="00CB0664"/>
     <w:pPr>
@@ -2511,9 +2668,9 @@
       </w:tcPr>
     </w:tblStylePr>
   </w:style>
-  <w:style w:type="table" w:styleId="Jasnalistaakcent3">
+  <w:style w:type="table" w:styleId="LightList-Accent3">
     <w:name w:val="Light List Accent 3"/>
-    <w:basedOn w:val="Standardowy"/>
+    <w:basedOn w:val="TableNormal"/>
     <w:uiPriority w:val="61"/>
     <w:rsid w:val="00CB0664"/>
     <w:pPr>
@@ -2603,9 +2760,9 @@
       </w:tcPr>
     </w:tblStylePr>
   </w:style>
-  <w:style w:type="table" w:styleId="Jasnalistaakcent4">
+  <w:style w:type="table" w:styleId="LightList-Accent4">
     <w:name w:val="Light List Accent 4"/>
-    <w:basedOn w:val="Standardowy"/>
+    <w:basedOn w:val="TableNormal"/>
     <w:uiPriority w:val="61"/>
     <w:rsid w:val="00CB0664"/>
     <w:pPr>
@@ -2695,9 +2852,9 @@
       </w:tcPr>
     </w:tblStylePr>
   </w:style>
-  <w:style w:type="table" w:styleId="Jasnalistaakcent5">
+  <w:style w:type="table" w:styleId="LightList-Accent5">
     <w:name w:val="Light List Accent 5"/>
-    <w:basedOn w:val="Standardowy"/>
+    <w:basedOn w:val="TableNormal"/>
     <w:uiPriority w:val="61"/>
     <w:rsid w:val="00CB0664"/>
     <w:pPr>
@@ -2787,9 +2944,9 @@
       </w:tcPr>
     </w:tblStylePr>
   </w:style>
-  <w:style w:type="table" w:styleId="Jasnalistaakcent6">
+  <w:style w:type="table" w:styleId="LightList-Accent6">
     <w:name w:val="Light List Accent 6"/>
-    <w:basedOn w:val="Standardowy"/>
+    <w:basedOn w:val="TableNormal"/>
     <w:uiPriority w:val="61"/>
     <w:rsid w:val="00CB0664"/>
     <w:pPr>
@@ -2879,9 +3036,9 @@
       </w:tcPr>
     </w:tblStylePr>
   </w:style>
-  <w:style w:type="table" w:styleId="Jasnasiatka">
+  <w:style w:type="table" w:styleId="LightGrid">
     <w:name w:val="Light Grid"/>
-    <w:basedOn w:val="Standardowy"/>
+    <w:basedOn w:val="TableNormal"/>
     <w:uiPriority w:val="62"/>
     <w:rsid w:val="00CB0664"/>
     <w:pPr>
@@ -3009,9 +3166,9 @@
       </w:tcPr>
     </w:tblStylePr>
   </w:style>
-  <w:style w:type="table" w:styleId="Jasnasiatkaakcent1">
+  <w:style w:type="table" w:styleId="LightGrid-Accent1">
     <w:name w:val="Light Grid Accent 1"/>
-    <w:basedOn w:val="Standardowy"/>
+    <w:basedOn w:val="TableNormal"/>
     <w:uiPriority w:val="62"/>
     <w:rsid w:val="00CB0664"/>
     <w:pPr>
@@ -3139,9 +3296,9 @@
       </w:tcPr>
     </w:tblStylePr>
   </w:style>
-  <w:style w:type="table" w:styleId="Jasnasiatkaakcent2">
+  <w:style w:type="table" w:styleId="LightGrid-Accent2">
     <w:name w:val="Light Grid Accent 2"/>
-    <w:basedOn w:val="Standardowy"/>
+    <w:basedOn w:val="TableNormal"/>
     <w:uiPriority w:val="62"/>
     <w:rsid w:val="00CB0664"/>
     <w:pPr>
@@ -3269,9 +3426,9 @@
       </w:tcPr>
     </w:tblStylePr>
   </w:style>
-  <w:style w:type="table" w:styleId="Jasnasiatkaakcent3">
+  <w:style w:type="table" w:styleId="LightGrid-Accent3">
     <w:name w:val="Light Grid Accent 3"/>
-    <w:basedOn w:val="Standardowy"/>
+    <w:basedOn w:val="TableNormal"/>
     <w:uiPriority w:val="62"/>
     <w:rsid w:val="00CB0664"/>
     <w:pPr>
@@ -3399,9 +3556,9 @@
       </w:tcPr>
     </w:tblStylePr>
   </w:style>
-  <w:style w:type="table" w:styleId="Jasnasiatkaakcent4">
+  <w:style w:type="table" w:styleId="LightGrid-Accent4">
     <w:name w:val="Light Grid Accent 4"/>
-    <w:basedOn w:val="Standardowy"/>
+    <w:basedOn w:val="TableNormal"/>
     <w:uiPriority w:val="62"/>
     <w:rsid w:val="00CB0664"/>
     <w:pPr>
@@ -3529,9 +3686,9 @@
       </w:tcPr>
     </w:tblStylePr>
   </w:style>
-  <w:style w:type="table" w:styleId="Jasnasiatkaakcent5">
+  <w:style w:type="table" w:styleId="LightGrid-Accent5">
     <w:name w:val="Light Grid Accent 5"/>
-    <w:basedOn w:val="Standardowy"/>
+    <w:basedOn w:val="TableNormal"/>
     <w:uiPriority w:val="62"/>
     <w:rsid w:val="00CB0664"/>
     <w:pPr>
@@ -3659,9 +3816,9 @@
       </w:tcPr>
     </w:tblStylePr>
   </w:style>
-  <w:style w:type="table" w:styleId="Jasnasiatkaakcent6">
+  <w:style w:type="table" w:styleId="LightGrid-Accent6">
     <w:name w:val="Light Grid Accent 6"/>
-    <w:basedOn w:val="Standardowy"/>
+    <w:basedOn w:val="TableNormal"/>
     <w:uiPriority w:val="62"/>
     <w:rsid w:val="00CB0664"/>
     <w:pPr>
@@ -3789,9 +3946,9 @@
       </w:tcPr>
     </w:tblStylePr>
   </w:style>
-  <w:style w:type="table" w:styleId="redniecieniowanie1">
+  <w:style w:type="table" w:styleId="MediumShading1">
     <w:name w:val="Medium Shading 1"/>
-    <w:basedOn w:val="Standardowy"/>
+    <w:basedOn w:val="TableNormal"/>
     <w:uiPriority w:val="63"/>
     <w:rsid w:val="00CB0664"/>
     <w:pPr>
@@ -3895,9 +4052,9 @@
       </w:tcPr>
     </w:tblStylePr>
   </w:style>
-  <w:style w:type="table" w:styleId="redniecieniowanie1akcent1">
+  <w:style w:type="table" w:styleId="MediumShading1-Accent1">
     <w:name w:val="Medium Shading 1 Accent 1"/>
-    <w:basedOn w:val="Standardowy"/>
+    <w:basedOn w:val="TableNormal"/>
     <w:uiPriority w:val="63"/>
     <w:rsid w:val="00CB0664"/>
     <w:pPr>
@@ -4001,9 +4158,9 @@
       </w:tcPr>
     </w:tblStylePr>
   </w:style>
-  <w:style w:type="table" w:styleId="redniecieniowanie1akcent2">
+  <w:style w:type="table" w:styleId="MediumShading1-Accent2">
     <w:name w:val="Medium Shading 1 Accent 2"/>
-    <w:basedOn w:val="Standardowy"/>
+    <w:basedOn w:val="TableNormal"/>
     <w:uiPriority w:val="63"/>
     <w:rsid w:val="00CB0664"/>
     <w:pPr>
@@ -4107,9 +4264,9 @@
       </w:tcPr>
     </w:tblStylePr>
   </w:style>
-  <w:style w:type="table" w:styleId="redniecieniowanie1akcent3">
+  <w:style w:type="table" w:styleId="MediumShading1-Accent3">
     <w:name w:val="Medium Shading 1 Accent 3"/>
-    <w:basedOn w:val="Standardowy"/>
+    <w:basedOn w:val="TableNormal"/>
     <w:uiPriority w:val="63"/>
     <w:rsid w:val="00CB0664"/>
     <w:pPr>
@@ -4213,9 +4370,9 @@
       </w:tcPr>
     </w:tblStylePr>
   </w:style>
-  <w:style w:type="table" w:styleId="redniecieniowanie1akcent4">
+  <w:style w:type="table" w:styleId="MediumShading1-Accent4">
     <w:name w:val="Medium Shading 1 Accent 4"/>
-    <w:basedOn w:val="Standardowy"/>
+    <w:basedOn w:val="TableNormal"/>
     <w:uiPriority w:val="63"/>
     <w:rsid w:val="00CB0664"/>
     <w:pPr>
@@ -4319,9 +4476,9 @@
       </w:tcPr>
     </w:tblStylePr>
   </w:style>
-  <w:style w:type="table" w:styleId="redniecieniowanie1akcent5">
+  <w:style w:type="table" w:styleId="MediumShading1-Accent5">
     <w:name w:val="Medium Shading 1 Accent 5"/>
-    <w:basedOn w:val="Standardowy"/>
+    <w:basedOn w:val="TableNormal"/>
     <w:uiPriority w:val="63"/>
     <w:rsid w:val="00CB0664"/>
     <w:pPr>
@@ -4425,9 +4582,9 @@
       </w:tcPr>
     </w:tblStylePr>
   </w:style>
-  <w:style w:type="table" w:styleId="redniecieniowanie1akcent6">
+  <w:style w:type="table" w:styleId="MediumShading1-Accent6">
     <w:name w:val="Medium Shading 1 Accent 6"/>
-    <w:basedOn w:val="Standardowy"/>
+    <w:basedOn w:val="TableNormal"/>
     <w:uiPriority w:val="63"/>
     <w:rsid w:val="00CB0664"/>
     <w:pPr>
@@ -4531,9 +4688,9 @@
       </w:tcPr>
     </w:tblStylePr>
   </w:style>
-  <w:style w:type="table" w:styleId="redniecieniowanie2">
+  <w:style w:type="table" w:styleId="MediumShading2">
     <w:name w:val="Medium Shading 2"/>
-    <w:basedOn w:val="Standardowy"/>
+    <w:basedOn w:val="TableNormal"/>
     <w:uiPriority w:val="64"/>
     <w:rsid w:val="00CB0664"/>
     <w:pPr>
@@ -4680,9 +4837,9 @@
       </w:tcPr>
     </w:tblStylePr>
   </w:style>
-  <w:style w:type="table" w:styleId="redniecieniowanie2akcent1">
+  <w:style w:type="table" w:styleId="MediumShading2-Accent1">
     <w:name w:val="Medium Shading 2 Accent 1"/>
-    <w:basedOn w:val="Standardowy"/>
+    <w:basedOn w:val="TableNormal"/>
     <w:uiPriority w:val="64"/>
     <w:rsid w:val="00CB0664"/>
     <w:pPr>
@@ -4829,9 +4986,9 @@
       </w:tcPr>
     </w:tblStylePr>
   </w:style>
-  <w:style w:type="table" w:styleId="redniecieniowanie2akcent2">
+  <w:style w:type="table" w:styleId="MediumShading2-Accent2">
     <w:name w:val="Medium Shading 2 Accent 2"/>
-    <w:basedOn w:val="Standardowy"/>
+    <w:basedOn w:val="TableNormal"/>
     <w:uiPriority w:val="64"/>
     <w:rsid w:val="00CB0664"/>
     <w:pPr>
@@ -4978,9 +5135,9 @@
       </w:tcPr>
     </w:tblStylePr>
   </w:style>
-  <w:style w:type="table" w:styleId="redniecieniowanie2akcent3">
+  <w:style w:type="table" w:styleId="MediumShading2-Accent3">
     <w:name w:val="Medium Shading 2 Accent 3"/>
-    <w:basedOn w:val="Standardowy"/>
+    <w:basedOn w:val="TableNormal"/>
     <w:uiPriority w:val="64"/>
     <w:rsid w:val="00CB0664"/>
     <w:pPr>
@@ -5127,9 +5284,9 @@
       </w:tcPr>
     </w:tblStylePr>
   </w:style>
-  <w:style w:type="table" w:styleId="redniecieniowanie2akcent4">
+  <w:style w:type="table" w:styleId="MediumShading2-Accent4">
     <w:name w:val="Medium Shading 2 Accent 4"/>
-    <w:basedOn w:val="Standardowy"/>
+    <w:basedOn w:val="TableNormal"/>
     <w:uiPriority w:val="64"/>
     <w:rsid w:val="00CB0664"/>
     <w:pPr>
@@ -5276,9 +5433,9 @@
       </w:tcPr>
     </w:tblStylePr>
   </w:style>
-  <w:style w:type="table" w:styleId="redniecieniowanie2akcent5">
+  <w:style w:type="table" w:styleId="MediumShading2-Accent5">
     <w:name w:val="Medium Shading 2 Accent 5"/>
-    <w:basedOn w:val="Standardowy"/>
+    <w:basedOn w:val="TableNormal"/>
     <w:uiPriority w:val="64"/>
     <w:rsid w:val="00CB0664"/>
     <w:pPr>
@@ -5425,9 +5582,9 @@
       </w:tcPr>
     </w:tblStylePr>
   </w:style>
-  <w:style w:type="table" w:styleId="redniecieniowanie2akcent6">
+  <w:style w:type="table" w:styleId="MediumShading2-Accent6">
     <w:name w:val="Medium Shading 2 Accent 6"/>
-    <w:basedOn w:val="Standardowy"/>
+    <w:basedOn w:val="TableNormal"/>
     <w:uiPriority w:val="64"/>
     <w:rsid w:val="00CB0664"/>
     <w:pPr>
@@ -5574,9 +5731,9 @@
       </w:tcPr>
     </w:tblStylePr>
   </w:style>
-  <w:style w:type="table" w:styleId="rednialista1">
+  <w:style w:type="table" w:styleId="MediumList1">
     <w:name w:val="Medium List 1"/>
-    <w:basedOn w:val="Standardowy"/>
+    <w:basedOn w:val="TableNormal"/>
     <w:uiPriority w:val="65"/>
     <w:rsid w:val="00CB0664"/>
     <w:pPr>
@@ -5658,9 +5815,9 @@
       </w:tcPr>
     </w:tblStylePr>
   </w:style>
-  <w:style w:type="table" w:styleId="rednialista1akcent1">
+  <w:style w:type="table" w:styleId="MediumList1-Accent1">
     <w:name w:val="Medium List 1 Accent 1"/>
-    <w:basedOn w:val="Standardowy"/>
+    <w:basedOn w:val="TableNormal"/>
     <w:uiPriority w:val="65"/>
     <w:rsid w:val="00CB0664"/>
     <w:pPr>
@@ -5742,9 +5899,9 @@
       </w:tcPr>
     </w:tblStylePr>
   </w:style>
-  <w:style w:type="table" w:styleId="rednialista1akcent2">
+  <w:style w:type="table" w:styleId="MediumList1-Accent2">
     <w:name w:val="Medium List 1 Accent 2"/>
-    <w:basedOn w:val="Standardowy"/>
+    <w:basedOn w:val="TableNormal"/>
     <w:uiPriority w:val="65"/>
     <w:rsid w:val="00CB0664"/>
     <w:pPr>
@@ -5826,9 +5983,9 @@
       </w:tcPr>
     </w:tblStylePr>
   </w:style>
-  <w:style w:type="table" w:styleId="rednialista1akcent3">
+  <w:style w:type="table" w:styleId="MediumList1-Accent3">
     <w:name w:val="Medium List 1 Accent 3"/>
-    <w:basedOn w:val="Standardowy"/>
+    <w:basedOn w:val="TableNormal"/>
     <w:uiPriority w:val="65"/>
     <w:rsid w:val="00CB0664"/>
     <w:pPr>
@@ -5910,9 +6067,9 @@
       </w:tcPr>
     </w:tblStylePr>
   </w:style>
-  <w:style w:type="table" w:styleId="rednialista1akcent4">
+  <w:style w:type="table" w:styleId="MediumList1-Accent4">
     <w:name w:val="Medium List 1 Accent 4"/>
-    <w:basedOn w:val="Standardowy"/>
+    <w:basedOn w:val="TableNormal"/>
     <w:uiPriority w:val="65"/>
     <w:rsid w:val="00CB0664"/>
     <w:pPr>
@@ -5994,9 +6151,9 @@
       </w:tcPr>
     </w:tblStylePr>
   </w:style>
-  <w:style w:type="table" w:styleId="rednialista1akcent5">
+  <w:style w:type="table" w:styleId="MediumList1-Accent5">
     <w:name w:val="Medium List 1 Accent 5"/>
-    <w:basedOn w:val="Standardowy"/>
+    <w:basedOn w:val="TableNormal"/>
     <w:uiPriority w:val="65"/>
     <w:rsid w:val="00CB0664"/>
     <w:pPr>
@@ -6078,9 +6235,9 @@
       </w:tcPr>
     </w:tblStylePr>
   </w:style>
-  <w:style w:type="table" w:styleId="rednialista1akcent6">
+  <w:style w:type="table" w:styleId="MediumList1-Accent6">
     <w:name w:val="Medium List 1 Accent 6"/>
-    <w:basedOn w:val="Standardowy"/>
+    <w:basedOn w:val="TableNormal"/>
     <w:uiPriority w:val="65"/>
     <w:rsid w:val="00CB0664"/>
     <w:pPr>
@@ -6162,9 +6319,9 @@
       </w:tcPr>
     </w:tblStylePr>
   </w:style>
-  <w:style w:type="table" w:styleId="rednialista2">
+  <w:style w:type="table" w:styleId="MediumList2">
     <w:name w:val="Medium List 2"/>
-    <w:basedOn w:val="Standardowy"/>
+    <w:basedOn w:val="TableNormal"/>
     <w:uiPriority w:val="66"/>
     <w:rsid w:val="00CB0664"/>
     <w:pPr>
@@ -6290,9 +6447,9 @@
       </w:tcPr>
     </w:tblStylePr>
   </w:style>
-  <w:style w:type="table" w:styleId="rednialista2akcent1">
+  <w:style w:type="table" w:styleId="MediumList2-Accent1">
     <w:name w:val="Medium List 2 Accent 1"/>
-    <w:basedOn w:val="Standardowy"/>
+    <w:basedOn w:val="TableNormal"/>
     <w:uiPriority w:val="66"/>
     <w:rsid w:val="00CB0664"/>
     <w:pPr>
@@ -6418,9 +6575,9 @@
       </w:tcPr>
     </w:tblStylePr>
   </w:style>
-  <w:style w:type="table" w:styleId="rednialista2akcent2">
+  <w:style w:type="table" w:styleId="MediumList2-Accent2">
     <w:name w:val="Medium List 2 Accent 2"/>
-    <w:basedOn w:val="Standardowy"/>
+    <w:basedOn w:val="TableNormal"/>
     <w:uiPriority w:val="66"/>
     <w:rsid w:val="00CB0664"/>
     <w:pPr>
@@ -6546,9 +6703,9 @@
       </w:tcPr>
     </w:tblStylePr>
   </w:style>
-  <w:style w:type="table" w:styleId="rednialista2akcent3">
+  <w:style w:type="table" w:styleId="MediumList2-Accent3">
     <w:name w:val="Medium List 2 Accent 3"/>
-    <w:basedOn w:val="Standardowy"/>
+    <w:basedOn w:val="TableNormal"/>
     <w:uiPriority w:val="66"/>
     <w:rsid w:val="00CB0664"/>
     <w:pPr>
@@ -6674,9 +6831,9 @@
       </w:tcPr>
     </w:tblStylePr>
   </w:style>
-  <w:style w:type="table" w:styleId="rednialista2akcent4">
+  <w:style w:type="table" w:styleId="MediumList2-Accent4">
     <w:name w:val="Medium List 2 Accent 4"/>
-    <w:basedOn w:val="Standardowy"/>
+    <w:basedOn w:val="TableNormal"/>
     <w:uiPriority w:val="66"/>
     <w:rsid w:val="00CB0664"/>
     <w:pPr>
@@ -6802,9 +6959,9 @@
       </w:tcPr>
     </w:tblStylePr>
   </w:style>
-  <w:style w:type="table" w:styleId="rednialista2akcent5">
+  <w:style w:type="table" w:styleId="MediumList2-Accent5">
     <w:name w:val="Medium List 2 Accent 5"/>
-    <w:basedOn w:val="Standardowy"/>
+    <w:basedOn w:val="TableNormal"/>
     <w:uiPriority w:val="66"/>
     <w:rsid w:val="00CB0664"/>
     <w:pPr>
@@ -6930,9 +7087,9 @@
       </w:tcPr>
     </w:tblStylePr>
   </w:style>
-  <w:style w:type="table" w:styleId="rednialista2akcent6">
+  <w:style w:type="table" w:styleId="MediumList2-Accent6">
     <w:name w:val="Medium List 2 Accent 6"/>
-    <w:basedOn w:val="Standardowy"/>
+    <w:basedOn w:val="TableNormal"/>
     <w:uiPriority w:val="66"/>
     <w:rsid w:val="00CB0664"/>
     <w:pPr>
@@ -7058,9 +7215,9 @@
       </w:tcPr>
     </w:tblStylePr>
   </w:style>
-  <w:style w:type="table" w:styleId="redniasiatka1">
+  <w:style w:type="table" w:styleId="MediumGrid1">
     <w:name w:val="Medium Grid 1"/>
-    <w:basedOn w:val="Standardowy"/>
+    <w:basedOn w:val="TableNormal"/>
     <w:uiPriority w:val="67"/>
     <w:rsid w:val="00CB0664"/>
     <w:pPr>
@@ -7131,9 +7288,9 @@
       </w:tcPr>
     </w:tblStylePr>
   </w:style>
-  <w:style w:type="table" w:styleId="redniasiatka1akcent1">
+  <w:style w:type="table" w:styleId="MediumGrid1-Accent1">
     <w:name w:val="Medium Grid 1 Accent 1"/>
-    <w:basedOn w:val="Standardowy"/>
+    <w:basedOn w:val="TableNormal"/>
     <w:uiPriority w:val="67"/>
     <w:rsid w:val="00CB0664"/>
     <w:pPr>
@@ -7204,9 +7361,9 @@
       </w:tcPr>
     </w:tblStylePr>
   </w:style>
-  <w:style w:type="table" w:styleId="redniasiatka1akcent2">
+  <w:style w:type="table" w:styleId="MediumGrid1-Accent2">
     <w:name w:val="Medium Grid 1 Accent 2"/>
-    <w:basedOn w:val="Standardowy"/>
+    <w:basedOn w:val="TableNormal"/>
     <w:uiPriority w:val="67"/>
     <w:rsid w:val="00CB0664"/>
     <w:pPr>
@@ -7277,9 +7434,9 @@
       </w:tcPr>
     </w:tblStylePr>
   </w:style>
-  <w:style w:type="table" w:styleId="redniasiatka1akcent3">
+  <w:style w:type="table" w:styleId="MediumGrid1-Accent3">
     <w:name w:val="Medium Grid 1 Accent 3"/>
-    <w:basedOn w:val="Standardowy"/>
+    <w:basedOn w:val="TableNormal"/>
     <w:uiPriority w:val="67"/>
     <w:rsid w:val="00CB0664"/>
     <w:pPr>
@@ -7350,9 +7507,9 @@
       </w:tcPr>
     </w:tblStylePr>
   </w:style>
-  <w:style w:type="table" w:styleId="redniasiatka1akcent4">
+  <w:style w:type="table" w:styleId="MediumGrid1-Accent4">
     <w:name w:val="Medium Grid 1 Accent 4"/>
-    <w:basedOn w:val="Standardowy"/>
+    <w:basedOn w:val="TableNormal"/>
     <w:uiPriority w:val="67"/>
     <w:rsid w:val="00CB0664"/>
     <w:pPr>
@@ -7423,9 +7580,9 @@
       </w:tcPr>
     </w:tblStylePr>
   </w:style>
-  <w:style w:type="table" w:styleId="redniasiatka1akcent5">
+  <w:style w:type="table" w:styleId="MediumGrid1-Accent5">
     <w:name w:val="Medium Grid 1 Accent 5"/>
-    <w:basedOn w:val="Standardowy"/>
+    <w:basedOn w:val="TableNormal"/>
     <w:uiPriority w:val="67"/>
     <w:rsid w:val="00CB0664"/>
     <w:pPr>
@@ -7496,9 +7653,9 @@
       </w:tcPr>
     </w:tblStylePr>
   </w:style>
-  <w:style w:type="table" w:styleId="redniasiatka1akcent6">
+  <w:style w:type="table" w:styleId="MediumGrid1-Accent6">
     <w:name w:val="Medium Grid 1 Accent 6"/>
-    <w:basedOn w:val="Standardowy"/>
+    <w:basedOn w:val="TableNormal"/>
     <w:uiPriority w:val="67"/>
     <w:rsid w:val="00CB0664"/>
     <w:pPr>
@@ -7569,9 +7726,9 @@
       </w:tcPr>
     </w:tblStylePr>
   </w:style>
-  <w:style w:type="table" w:styleId="redniasiatka2">
+  <w:style w:type="table" w:styleId="MediumGrid2">
     <w:name w:val="Medium Grid 2"/>
-    <w:basedOn w:val="Standardowy"/>
+    <w:basedOn w:val="TableNormal"/>
     <w:uiPriority w:val="68"/>
     <w:rsid w:val="00CB0664"/>
     <w:pPr>
@@ -7694,9 +7851,9 @@
       </w:tcPr>
     </w:tblStylePr>
   </w:style>
-  <w:style w:type="table" w:styleId="redniasiatka2akcent1">
+  <w:style w:type="table" w:styleId="MediumGrid2-Accent1">
     <w:name w:val="Medium Grid 2 Accent 1"/>
-    <w:basedOn w:val="Standardowy"/>
+    <w:basedOn w:val="TableNormal"/>
     <w:uiPriority w:val="68"/>
     <w:rsid w:val="00CB0664"/>
     <w:pPr>
@@ -7819,9 +7976,9 @@
       </w:tcPr>
     </w:tblStylePr>
   </w:style>
-  <w:style w:type="table" w:styleId="redniasiatka2akcent2">
+  <w:style w:type="table" w:styleId="MediumGrid2-Accent2">
     <w:name w:val="Medium Grid 2 Accent 2"/>
-    <w:basedOn w:val="Standardowy"/>
+    <w:basedOn w:val="TableNormal"/>
     <w:uiPriority w:val="68"/>
     <w:rsid w:val="00CB0664"/>
     <w:pPr>
@@ -7944,9 +8101,9 @@
       </w:tcPr>
     </w:tblStylePr>
   </w:style>
-  <w:style w:type="table" w:styleId="redniasiatka2akcent3">
+  <w:style w:type="table" w:styleId="MediumGrid2-Accent3">
     <w:name w:val="Medium Grid 2 Accent 3"/>
-    <w:basedOn w:val="Standardowy"/>
+    <w:basedOn w:val="TableNormal"/>
     <w:uiPriority w:val="68"/>
     <w:rsid w:val="00CB0664"/>
     <w:pPr>
@@ -8069,9 +8226,9 @@
       </w:tcPr>
     </w:tblStylePr>
   </w:style>
-  <w:style w:type="table" w:styleId="redniasiatka2akcent4">
+  <w:style w:type="table" w:styleId="MediumGrid2-Accent4">
     <w:name w:val="Medium Grid 2 Accent 4"/>
-    <w:basedOn w:val="Standardowy"/>
+    <w:basedOn w:val="TableNormal"/>
     <w:uiPriority w:val="68"/>
     <w:rsid w:val="00CB0664"/>
     <w:pPr>
@@ -8194,9 +8351,9 @@
       </w:tcPr>
     </w:tblStylePr>
   </w:style>
-  <w:style w:type="table" w:styleId="redniasiatka2akcent5">
+  <w:style w:type="table" w:styleId="MediumGrid2-Accent5">
     <w:name w:val="Medium Grid 2 Accent 5"/>
-    <w:basedOn w:val="Standardowy"/>
+    <w:basedOn w:val="TableNormal"/>
     <w:uiPriority w:val="68"/>
     <w:rsid w:val="00CB0664"/>
     <w:pPr>
@@ -8319,9 +8476,9 @@
       </w:tcPr>
     </w:tblStylePr>
   </w:style>
-  <w:style w:type="table" w:styleId="redniasiatka2akcent6">
+  <w:style w:type="table" w:styleId="MediumGrid2-Accent6">
     <w:name w:val="Medium Grid 2 Accent 6"/>
-    <w:basedOn w:val="Standardowy"/>
+    <w:basedOn w:val="TableNormal"/>
     <w:uiPriority w:val="68"/>
     <w:rsid w:val="00CB0664"/>
     <w:pPr>
@@ -8444,9 +8601,9 @@
       </w:tcPr>
     </w:tblStylePr>
   </w:style>
-  <w:style w:type="table" w:styleId="redniasiatka3">
+  <w:style w:type="table" w:styleId="MediumGrid3">
     <w:name w:val="Medium Grid 3"/>
-    <w:basedOn w:val="Standardowy"/>
+    <w:basedOn w:val="TableNormal"/>
     <w:uiPriority w:val="69"/>
     <w:rsid w:val="00CB0664"/>
     <w:pPr>
@@ -8585,9 +8742,9 @@
       </w:tcPr>
     </w:tblStylePr>
   </w:style>
-  <w:style w:type="table" w:styleId="redniasiatka3akcent1">
+  <w:style w:type="table" w:styleId="MediumGrid3-Accent1">
     <w:name w:val="Medium Grid 3 Accent 1"/>
-    <w:basedOn w:val="Standardowy"/>
+    <w:basedOn w:val="TableNormal"/>
     <w:uiPriority w:val="69"/>
     <w:rsid w:val="00CB0664"/>
     <w:pPr>
@@ -8726,9 +8883,9 @@
       </w:tcPr>
     </w:tblStylePr>
   </w:style>
-  <w:style w:type="table" w:styleId="redniasiatka3akcent2">
+  <w:style w:type="table" w:styleId="MediumGrid3-Accent2">
     <w:name w:val="Medium Grid 3 Accent 2"/>
-    <w:basedOn w:val="Standardowy"/>
+    <w:basedOn w:val="TableNormal"/>
     <w:uiPriority w:val="69"/>
     <w:rsid w:val="00CB0664"/>
     <w:pPr>
@@ -8867,9 +9024,9 @@
       </w:tcPr>
     </w:tblStylePr>
   </w:style>
-  <w:style w:type="table" w:styleId="redniasiatka3akcent3">
+  <w:style w:type="table" w:styleId="MediumGrid3-Accent3">
     <w:name w:val="Medium Grid 3 Accent 3"/>
-    <w:basedOn w:val="Standardowy"/>
+    <w:basedOn w:val="TableNormal"/>
     <w:uiPriority w:val="69"/>
     <w:rsid w:val="00CB0664"/>
     <w:pPr>
@@ -9008,9 +9165,9 @@
       </w:tcPr>
     </w:tblStylePr>
   </w:style>
-  <w:style w:type="table" w:styleId="redniasiatka3akcent4">
+  <w:style w:type="table" w:styleId="MediumGrid3-Accent4">
     <w:name w:val="Medium Grid 3 Accent 4"/>
-    <w:basedOn w:val="Standardowy"/>
+    <w:basedOn w:val="TableNormal"/>
     <w:uiPriority w:val="69"/>
     <w:rsid w:val="00CB0664"/>
     <w:pPr>
@@ -9149,9 +9306,9 @@
       </w:tcPr>
     </w:tblStylePr>
   </w:style>
-  <w:style w:type="table" w:styleId="redniasiatka3akcent5">
+  <w:style w:type="table" w:styleId="MediumGrid3-Accent5">
     <w:name w:val="Medium Grid 3 Accent 5"/>
-    <w:basedOn w:val="Standardowy"/>
+    <w:basedOn w:val="TableNormal"/>
     <w:uiPriority w:val="69"/>
     <w:rsid w:val="00CB0664"/>
     <w:pPr>
@@ -9290,9 +9447,9 @@
       </w:tcPr>
     </w:tblStylePr>
   </w:style>
-  <w:style w:type="table" w:styleId="redniasiatka3akcent6">
+  <w:style w:type="table" w:styleId="MediumGrid3-Accent6">
     <w:name w:val="Medium Grid 3 Accent 6"/>
-    <w:basedOn w:val="Standardowy"/>
+    <w:basedOn w:val="TableNormal"/>
     <w:uiPriority w:val="69"/>
     <w:rsid w:val="00CB0664"/>
     <w:pPr>
@@ -9431,9 +9588,9 @@
       </w:tcPr>
     </w:tblStylePr>
   </w:style>
-  <w:style w:type="table" w:styleId="Ciemnalista">
+  <w:style w:type="table" w:styleId="DarkList">
     <w:name w:val="Dark List"/>
-    <w:basedOn w:val="Standardowy"/>
+    <w:basedOn w:val="TableNormal"/>
     <w:uiPriority w:val="70"/>
     <w:rsid w:val="00CB0664"/>
     <w:pPr>
@@ -9545,9 +9702,9 @@
       </w:tcPr>
     </w:tblStylePr>
   </w:style>
-  <w:style w:type="table" w:styleId="Ciemnalista2akcent1">
+  <w:style w:type="table" w:styleId="DarkList-Accent1">
     <w:name w:val="Dark List Accent 1"/>
-    <w:basedOn w:val="Standardowy"/>
+    <w:basedOn w:val="TableNormal"/>
     <w:uiPriority w:val="70"/>
     <w:rsid w:val="00CB0664"/>
     <w:pPr>
@@ -9659,9 +9816,9 @@
       </w:tcPr>
     </w:tblStylePr>
   </w:style>
-  <w:style w:type="table" w:styleId="Ciemnalistaakcent2">
+  <w:style w:type="table" w:styleId="DarkList-Accent2">
     <w:name w:val="Dark List Accent 2"/>
-    <w:basedOn w:val="Standardowy"/>
+    <w:basedOn w:val="TableNormal"/>
     <w:uiPriority w:val="70"/>
     <w:rsid w:val="00CB0664"/>
     <w:pPr>
@@ -9773,9 +9930,9 @@
       </w:tcPr>
     </w:tblStylePr>
   </w:style>
-  <w:style w:type="table" w:styleId="Ciemnalistaakcent3">
+  <w:style w:type="table" w:styleId="DarkList-Accent3">
     <w:name w:val="Dark List Accent 3"/>
-    <w:basedOn w:val="Standardowy"/>
+    <w:basedOn w:val="TableNormal"/>
     <w:uiPriority w:val="70"/>
     <w:rsid w:val="00CB0664"/>
     <w:pPr>
@@ -9887,9 +10044,9 @@
       </w:tcPr>
     </w:tblStylePr>
   </w:style>
-  <w:style w:type="table" w:styleId="Ciemnalistaakcent4">
+  <w:style w:type="table" w:styleId="DarkList-Accent4">
     <w:name w:val="Dark List Accent 4"/>
-    <w:basedOn w:val="Standardowy"/>
+    <w:basedOn w:val="TableNormal"/>
     <w:uiPriority w:val="70"/>
     <w:rsid w:val="00CB0664"/>
     <w:pPr>
@@ -10001,9 +10158,9 @@
       </w:tcPr>
     </w:tblStylePr>
   </w:style>
-  <w:style w:type="table" w:styleId="Ciemnalistaakcent5">
+  <w:style w:type="table" w:styleId="DarkList-Accent5">
     <w:name w:val="Dark List Accent 5"/>
-    <w:basedOn w:val="Standardowy"/>
+    <w:basedOn w:val="TableNormal"/>
     <w:uiPriority w:val="70"/>
     <w:rsid w:val="00CB0664"/>
     <w:pPr>
@@ -10115,9 +10272,9 @@
       </w:tcPr>
     </w:tblStylePr>
   </w:style>
-  <w:style w:type="table" w:styleId="Ciemnalistaakcent6">
+  <w:style w:type="table" w:styleId="DarkList-Accent6">
     <w:name w:val="Dark List Accent 6"/>
-    <w:basedOn w:val="Standardowy"/>
+    <w:basedOn w:val="TableNormal"/>
     <w:uiPriority w:val="70"/>
     <w:rsid w:val="00CB0664"/>
     <w:pPr>
@@ -10229,9 +10386,9 @@
       </w:tcPr>
     </w:tblStylePr>
   </w:style>
-  <w:style w:type="table" w:styleId="Kolorowecieniowanie">
+  <w:style w:type="table" w:styleId="ColorfulShading">
     <w:name w:val="Colorful Shading"/>
-    <w:basedOn w:val="Standardowy"/>
+    <w:basedOn w:val="TableNormal"/>
     <w:uiPriority w:val="71"/>
     <w:rsid w:val="00CB0664"/>
     <w:pPr>
@@ -10351,9 +10508,9 @@
       </w:rPr>
     </w:tblStylePr>
   </w:style>
-  <w:style w:type="table" w:styleId="Kolorowecieniowanieakcent1">
+  <w:style w:type="table" w:styleId="ColorfulShading-Accent1">
     <w:name w:val="Colorful Shading Accent 1"/>
-    <w:basedOn w:val="Standardowy"/>
+    <w:basedOn w:val="TableNormal"/>
     <w:uiPriority w:val="71"/>
     <w:rsid w:val="00CB0664"/>
     <w:pPr>
@@ -10473,9 +10630,9 @@
       </w:rPr>
     </w:tblStylePr>
   </w:style>
-  <w:style w:type="table" w:styleId="Kolorowecieniowanieakcent2">
+  <w:style w:type="table" w:styleId="ColorfulShading-Accent2">
     <w:name w:val="Colorful Shading Accent 2"/>
-    <w:basedOn w:val="Standardowy"/>
+    <w:basedOn w:val="TableNormal"/>
     <w:uiPriority w:val="71"/>
     <w:rsid w:val="00CB0664"/>
     <w:pPr>
@@ -10595,9 +10752,9 @@
       </w:rPr>
     </w:tblStylePr>
   </w:style>
-  <w:style w:type="table" w:styleId="Kolorowecieniowanieakcent3">
+  <w:style w:type="table" w:styleId="ColorfulShading-Accent3">
     <w:name w:val="Colorful Shading Accent 3"/>
-    <w:basedOn w:val="Standardowy"/>
+    <w:basedOn w:val="TableNormal"/>
     <w:uiPriority w:val="71"/>
     <w:rsid w:val="00CB0664"/>
     <w:pPr>
@@ -10707,9 +10864,9 @@
       </w:tcPr>
     </w:tblStylePr>
   </w:style>
-  <w:style w:type="table" w:styleId="Kolorowecieniowanieakcent4">
+  <w:style w:type="table" w:styleId="ColorfulShading-Accent4">
     <w:name w:val="Colorful Shading Accent 4"/>
-    <w:basedOn w:val="Standardowy"/>
+    <w:basedOn w:val="TableNormal"/>
     <w:uiPriority w:val="71"/>
     <w:rsid w:val="00CB0664"/>
     <w:pPr>
@@ -10829,9 +10986,9 @@
       </w:rPr>
     </w:tblStylePr>
   </w:style>
-  <w:style w:type="table" w:styleId="Kolorowecieniowanieakcent5">
+  <w:style w:type="table" w:styleId="ColorfulShading-Accent5">
     <w:name w:val="Colorful Shading Accent 5"/>
-    <w:basedOn w:val="Standardowy"/>
+    <w:basedOn w:val="TableNormal"/>
     <w:uiPriority w:val="71"/>
     <w:rsid w:val="00CB0664"/>
     <w:pPr>
@@ -10951,9 +11108,9 @@
       </w:rPr>
     </w:tblStylePr>
   </w:style>
-  <w:style w:type="table" w:styleId="Kolorowecieniowanieakcent6">
+  <w:style w:type="table" w:styleId="ColorfulShading-Accent6">
     <w:name w:val="Colorful Shading Accent 6"/>
-    <w:basedOn w:val="Standardowy"/>
+    <w:basedOn w:val="TableNormal"/>
     <w:uiPriority w:val="71"/>
     <w:rsid w:val="00CB0664"/>
     <w:pPr>
@@ -11073,9 +11230,9 @@
       </w:rPr>
     </w:tblStylePr>
   </w:style>
-  <w:style w:type="table" w:styleId="Kolorowalista">
+  <w:style w:type="table" w:styleId="ColorfulList">
     <w:name w:val="Colorful List"/>
-    <w:basedOn w:val="Standardowy"/>
+    <w:basedOn w:val="TableNormal"/>
     <w:uiPriority w:val="72"/>
     <w:rsid w:val="00CB0664"/>
     <w:pPr>
@@ -11159,9 +11316,9 @@
       </w:tcPr>
     </w:tblStylePr>
   </w:style>
-  <w:style w:type="table" w:styleId="Kolorowalistaakcent1">
+  <w:style w:type="table" w:styleId="ColorfulList-Accent1">
     <w:name w:val="Colorful List Accent 1"/>
-    <w:basedOn w:val="Standardowy"/>
+    <w:basedOn w:val="TableNormal"/>
     <w:uiPriority w:val="72"/>
     <w:rsid w:val="00CB0664"/>
     <w:pPr>
@@ -11245,9 +11402,9 @@
       </w:tcPr>
     </w:tblStylePr>
   </w:style>
-  <w:style w:type="table" w:styleId="Kolorowalistaakcent2">
+  <w:style w:type="table" w:styleId="ColorfulList-Accent2">
     <w:name w:val="Colorful List Accent 2"/>
-    <w:basedOn w:val="Standardowy"/>
+    <w:basedOn w:val="TableNormal"/>
     <w:uiPriority w:val="72"/>
     <w:rsid w:val="00CB0664"/>
     <w:pPr>
@@ -11331,9 +11488,9 @@
       </w:tcPr>
     </w:tblStylePr>
   </w:style>
-  <w:style w:type="table" w:styleId="Kolorowalistaakcent3">
+  <w:style w:type="table" w:styleId="ColorfulList-Accent3">
     <w:name w:val="Colorful List Accent 3"/>
-    <w:basedOn w:val="Standardowy"/>
+    <w:basedOn w:val="TableNormal"/>
     <w:uiPriority w:val="72"/>
     <w:rsid w:val="00CB0664"/>
     <w:pPr>
@@ -11417,9 +11574,9 @@
       </w:tcPr>
     </w:tblStylePr>
   </w:style>
-  <w:style w:type="table" w:styleId="Kolorowalistaakcent4">
+  <w:style w:type="table" w:styleId="ColorfulList-Accent4">
     <w:name w:val="Colorful List Accent 4"/>
-    <w:basedOn w:val="Standardowy"/>
+    <w:basedOn w:val="TableNormal"/>
     <w:uiPriority w:val="72"/>
     <w:rsid w:val="00CB0664"/>
     <w:pPr>
@@ -11503,9 +11660,9 @@
       </w:tcPr>
     </w:tblStylePr>
   </w:style>
-  <w:style w:type="table" w:styleId="Kolorowalistaakcent5">
+  <w:style w:type="table" w:styleId="ColorfulList-Accent5">
     <w:name w:val="Colorful List Accent 5"/>
-    <w:basedOn w:val="Standardowy"/>
+    <w:basedOn w:val="TableNormal"/>
     <w:uiPriority w:val="72"/>
     <w:rsid w:val="00CB0664"/>
     <w:pPr>
@@ -11589,9 +11746,9 @@
       </w:tcPr>
     </w:tblStylePr>
   </w:style>
-  <w:style w:type="table" w:styleId="Kolorowalistaakcent6">
+  <w:style w:type="table" w:styleId="ColorfulList-Accent6">
     <w:name w:val="Colorful List Accent 6"/>
-    <w:basedOn w:val="Standardowy"/>
+    <w:basedOn w:val="TableNormal"/>
     <w:uiPriority w:val="72"/>
     <w:rsid w:val="00CB0664"/>
     <w:pPr>
@@ -11675,9 +11832,9 @@
       </w:tcPr>
     </w:tblStylePr>
   </w:style>
-  <w:style w:type="table" w:styleId="Kolorowasiatka">
+  <w:style w:type="table" w:styleId="ColorfulGrid">
     <w:name w:val="Colorful Grid"/>
-    <w:basedOn w:val="Standardowy"/>
+    <w:basedOn w:val="TableNormal"/>
     <w:uiPriority w:val="73"/>
     <w:rsid w:val="00CB0664"/>
     <w:pPr>
@@ -11755,9 +11912,9 @@
       </w:tcPr>
     </w:tblStylePr>
   </w:style>
-  <w:style w:type="table" w:styleId="Kolorowasiatkaakcent1">
+  <w:style w:type="table" w:styleId="ColorfulGrid-Accent1">
     <w:name w:val="Colorful Grid Accent 1"/>
-    <w:basedOn w:val="Standardowy"/>
+    <w:basedOn w:val="TableNormal"/>
     <w:uiPriority w:val="73"/>
     <w:rsid w:val="00CB0664"/>
     <w:pPr>
@@ -11835,9 +11992,9 @@
       </w:tcPr>
     </w:tblStylePr>
   </w:style>
-  <w:style w:type="table" w:styleId="Kolorowasiatkaakcent2">
+  <w:style w:type="table" w:styleId="ColorfulGrid-Accent2">
     <w:name w:val="Colorful Grid Accent 2"/>
-    <w:basedOn w:val="Standardowy"/>
+    <w:basedOn w:val="TableNormal"/>
     <w:uiPriority w:val="73"/>
     <w:rsid w:val="00CB0664"/>
     <w:pPr>
@@ -11915,9 +12072,9 @@
       </w:tcPr>
     </w:tblStylePr>
   </w:style>
-  <w:style w:type="table" w:styleId="Kolorowasiatkaakcent3">
+  <w:style w:type="table" w:styleId="ColorfulGrid-Accent3">
     <w:name w:val="Colorful Grid Accent 3"/>
-    <w:basedOn w:val="Standardowy"/>
+    <w:basedOn w:val="TableNormal"/>
     <w:uiPriority w:val="73"/>
     <w:rsid w:val="00CB0664"/>
     <w:pPr>
@@ -11995,9 +12152,9 @@
       </w:tcPr>
     </w:tblStylePr>
   </w:style>
-  <w:style w:type="table" w:styleId="Kolorowasiatkaakcent4">
+  <w:style w:type="table" w:styleId="ColorfulGrid-Accent4">
     <w:name w:val="Colorful Grid Accent 4"/>
-    <w:basedOn w:val="Standardowy"/>
+    <w:basedOn w:val="TableNormal"/>
     <w:uiPriority w:val="73"/>
     <w:rsid w:val="00CB0664"/>
     <w:pPr>
@@ -12075,9 +12232,9 @@
       </w:tcPr>
     </w:tblStylePr>
   </w:style>
-  <w:style w:type="table" w:styleId="Kolorowasiatkaakcent5">
+  <w:style w:type="table" w:styleId="ColorfulGrid-Accent5">
     <w:name w:val="Colorful Grid Accent 5"/>
-    <w:basedOn w:val="Standardowy"/>
+    <w:basedOn w:val="TableNormal"/>
     <w:uiPriority w:val="73"/>
     <w:rsid w:val="00CB0664"/>
     <w:pPr>
@@ -12155,9 +12312,9 @@
       </w:tcPr>
     </w:tblStylePr>
   </w:style>
-  <w:style w:type="table" w:styleId="Kolorowasiatkaakcent6">
+  <w:style w:type="table" w:styleId="ColorfulGrid-Accent6">
     <w:name w:val="Colorful Grid Accent 6"/>
-    <w:basedOn w:val="Standardowy"/>
+    <w:basedOn w:val="TableNormal"/>
     <w:uiPriority w:val="73"/>
     <w:rsid w:val="00CB0664"/>
     <w:pPr>
@@ -24365,7 +24522,7 @@
 </file>
 
 <file path=customXml/itemProps1.xml><?xml version="1.0" encoding="utf-8"?>
-<ds:datastoreItem xmlns:ds="http://schemas.openxmlformats.org/officeDocument/2006/customXml" ds:itemID="{22068548-C707-4459-8165-9214A749AB39}">
+<ds:datastoreItem xmlns:ds="http://schemas.openxmlformats.org/officeDocument/2006/customXml" ds:itemID="{EF278816-EC6F-A645-907D-7F25AECB1D4A}">
   <ds:schemaRefs>
     <ds:schemaRef ds:uri="http://schemas.openxmlformats.org/officeDocument/2006/bibliography"/>
   </ds:schemaRefs>

</xml_diff>